<commit_message>
Veille technologique + captures
veille
</commit_message>
<xml_diff>
--- a/La théorie des jeux vidéo.docx
+++ b/La théorie des jeux vidéo.docx
@@ -1735,15 +1735,88 @@
         </w:rPr>
         <w:t>Comme les nœuds englobent des données utilisées pour créer de nombreuses choses différentes, il est important de les organiser, sous peine de se retrouver avec un code désordonné. C'est pourquoi ils sont regroupés en scènes. Une scène est généralement associée à un personnage, un élément, un menu ou, plus important encore, à un niveau entier. Une scène peut elle-même contenir d'autres scènes.</w:t>
       </w:r>
-    </w:p>
-    <w:p>
-      <w:pPr>
-        <w:spacing w:line="360" w:lineRule="auto"/>
-        <w:rPr>
-          <w:rFonts w:asciiTheme="majorHAnsi" w:hAnsiTheme="majorHAnsi" w:cs="Times New Roman"/>
-          <w:lang w:val="fr-CA"/>
-        </w:rPr>
-      </w:pPr>
+      <w:r>
+        <w:rPr>
+          <w:rFonts w:asciiTheme="majorHAnsi" w:hAnsiTheme="majorHAnsi" w:cs="Times New Roman"/>
+          <w:lang w:val="fr-CA"/>
+        </w:rPr>
+        <w:t xml:space="preserve"> </w:t>
+      </w:r>
+      <w:r>
+        <w:rPr>
+          <w:rFonts w:asciiTheme="majorHAnsi" w:hAnsiTheme="majorHAnsi" w:cs="Times New Roman"/>
+          <w:lang w:val="fr-CA"/>
+        </w:rPr>
+        <w:t>Une scène peut également être réutilisée, par exemple lorsqu'un objet ou un ennemi peut être trouvé plusieurs fois dans un même niveau ou jeu.</w:t>
+      </w:r>
+    </w:p>
+    <w:p>
+      <w:pPr>
+        <w:spacing w:line="360" w:lineRule="auto"/>
+        <w:rPr>
+          <w:lang w:val="fr-CA"/>
+        </w:rPr>
+      </w:pPr>
+      <w:r>
+        <w:rPr>
+          <w:noProof/>
+          <w:lang w:val="fr-CA"/>
+        </w:rPr>
+        <w:lastRenderedPageBreak/>
+        <w:drawing>
+          <wp:anchor distT="0" distB="0" distL="114300" distR="114300" simplePos="0" relativeHeight="251665408" behindDoc="0" locked="0" layoutInCell="1" allowOverlap="1" wp14:anchorId="2AE447D0" wp14:editId="2977111F">
+            <wp:simplePos x="0" y="0"/>
+            <wp:positionH relativeFrom="column">
+              <wp:posOffset>-914400</wp:posOffset>
+            </wp:positionH>
+            <wp:positionV relativeFrom="paragraph">
+              <wp:posOffset>0</wp:posOffset>
+            </wp:positionV>
+            <wp:extent cx="2657475" cy="4152900"/>
+            <wp:effectExtent l="0" t="0" r="9525" b="0"/>
+            <wp:wrapSquare wrapText="bothSides"/>
+            <wp:docPr id="2012767393" name="Image 19" descr="Une image contenant texte, capture d’écran, multimédia, logiciel&#10;&#10;Description générée automatiquement"/>
+            <wp:cNvGraphicFramePr>
+              <a:graphicFrameLocks xmlns:a="http://schemas.openxmlformats.org/drawingml/2006/main" noChangeAspect="1"/>
+            </wp:cNvGraphicFramePr>
+            <a:graphic xmlns:a="http://schemas.openxmlformats.org/drawingml/2006/main">
+              <a:graphicData uri="http://schemas.openxmlformats.org/drawingml/2006/picture">
+                <pic:pic xmlns:pic="http://schemas.openxmlformats.org/drawingml/2006/picture">
+                  <pic:nvPicPr>
+                    <pic:cNvPr id="2012767393" name="Image 19" descr="Une image contenant texte, capture d’écran, multimédia, logiciel&#10;&#10;Description générée automatiquement"/>
+                    <pic:cNvPicPr>
+                      <a:picLocks noChangeAspect="1" noChangeArrowheads="1"/>
+                    </pic:cNvPicPr>
+                  </pic:nvPicPr>
+                  <pic:blipFill>
+                    <a:blip r:embed="rId8">
+                      <a:extLst>
+                        <a:ext uri="{28A0092B-C50C-407E-A947-70E740481C1C}">
+                          <a14:useLocalDpi xmlns:a14="http://schemas.microsoft.com/office/drawing/2010/main" val="0"/>
+                        </a:ext>
+                      </a:extLst>
+                    </a:blip>
+                    <a:srcRect/>
+                    <a:stretch>
+                      <a:fillRect/>
+                    </a:stretch>
+                  </pic:blipFill>
+                  <pic:spPr bwMode="auto">
+                    <a:xfrm>
+                      <a:off x="0" y="0"/>
+                      <a:ext cx="2657475" cy="4152900"/>
+                    </a:xfrm>
+                    <a:prstGeom prst="rect">
+                      <a:avLst/>
+                    </a:prstGeom>
+                    <a:noFill/>
+                  </pic:spPr>
+                </pic:pic>
+              </a:graphicData>
+            </a:graphic>
+          </wp:anchor>
+        </w:drawing>
+      </w:r>
       <w:r>
         <w:rPr>
           <w:rFonts w:asciiTheme="majorHAnsi" w:hAnsiTheme="majorHAnsi" w:cs="Times New Roman"/>
@@ -1765,15 +1838,971 @@
         </w:rPr>
         <w:t xml:space="preserve"> jeu consiste plutôt à créer d'abord des composants plus petits, puis à les étendre de plus en plus jusqu'à ce que l'on obtienne le résultat souhaité.</w:t>
       </w:r>
-    </w:p>
-    <w:p>
-      <w:pPr>
-        <w:spacing w:line="360" w:lineRule="auto"/>
-        <w:rPr>
-          <w:rFonts w:asciiTheme="majorHAnsi" w:hAnsiTheme="majorHAnsi" w:cs="Times New Roman"/>
-          <w:lang w:val="fr-CA"/>
-        </w:rPr>
-      </w:pPr>
+      <w:r>
+        <w:rPr>
+          <w:lang w:val="fr-CA"/>
+        </w:rPr>
+        <w:t xml:space="preserve"> </w:t>
+      </w:r>
+      <w:r>
+        <w:rPr>
+          <w:noProof/>
+        </w:rPr>
+        <mc:AlternateContent>
+          <mc:Choice Requires="wps">
+            <w:drawing>
+              <wp:inline distT="0" distB="0" distL="0" distR="0" wp14:anchorId="62BE9ABB" wp14:editId="66CE83C5">
+                <wp:extent cx="308610" cy="308610"/>
+                <wp:effectExtent l="0" t="0" r="0" b="0"/>
+                <wp:docPr id="1457577658" name="Rectangle 4" descr="Nodes and Scenes — Godot Engine (stable) documentation in English"/>
+                <wp:cNvGraphicFramePr>
+                  <a:graphicFrameLocks xmlns:a="http://schemas.openxmlformats.org/drawingml/2006/main" noChangeAspect="1"/>
+                </wp:cNvGraphicFramePr>
+                <a:graphic xmlns:a="http://schemas.openxmlformats.org/drawingml/2006/main">
+                  <a:graphicData uri="http://schemas.microsoft.com/office/word/2010/wordprocessingShape">
+                    <wps:wsp>
+                      <wps:cNvSpPr>
+                        <a:spLocks noChangeAspect="1" noChangeArrowheads="1"/>
+                      </wps:cNvSpPr>
+                      <wps:spPr bwMode="auto">
+                        <a:xfrm>
+                          <a:off x="0" y="0"/>
+                          <a:ext cx="308610" cy="308610"/>
+                        </a:xfrm>
+                        <a:prstGeom prst="rect">
+                          <a:avLst/>
+                        </a:prstGeom>
+                        <a:noFill/>
+                        <a:ln>
+                          <a:noFill/>
+                        </a:ln>
+                        <a:extLst>
+                          <a:ext uri="{909E8E84-426E-40DD-AFC4-6F175D3DCCD1}">
+                            <a14:hiddenFill xmlns:a14="http://schemas.microsoft.com/office/drawing/2010/main">
+                              <a:solidFill>
+                                <a:srgbClr val="FFFFFF"/>
+                              </a:solidFill>
+                            </a14:hiddenFill>
+                          </a:ext>
+                          <a:ext uri="{91240B29-F687-4F45-9708-019B960494DF}">
+                            <a14:hiddenLine xmlns:a14="http://schemas.microsoft.com/office/drawing/2010/main" w="9525">
+                              <a:solidFill>
+                                <a:srgbClr val="000000"/>
+                              </a:solidFill>
+                              <a:miter lim="800000"/>
+                              <a:headEnd/>
+                              <a:tailEnd/>
+                            </a14:hiddenLine>
+                          </a:ext>
+                        </a:extLst>
+                      </wps:spPr>
+                      <wps:bodyPr rot="0" vert="horz" wrap="square" lIns="91440" tIns="45720" rIns="91440" bIns="45720" anchor="t" anchorCtr="0" upright="1">
+                        <a:noAutofit/>
+                      </wps:bodyPr>
+                    </wps:wsp>
+                  </a:graphicData>
+                </a:graphic>
+              </wp:inline>
+            </w:drawing>
+          </mc:Choice>
+          <mc:Fallback>
+            <w:pict>
+              <v:rect w14:anchorId="2EDEBC1D" id="Rectangle 4" o:spid="_x0000_s1026" alt="Nodes and Scenes — Godot Engine (stable) documentation in English" style="width:24.3pt;height:24.3pt;visibility:visible;mso-wrap-style:square;mso-left-percent:-10001;mso-top-percent:-10001;mso-position-horizontal:absolute;mso-position-horizontal-relative:char;mso-position-vertical:absolute;mso-position-vertical-relative:line;mso-left-percent:-10001;mso-top-percent:-10001;v-text-anchor:top" o:gfxdata="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" filled="f" stroked="f">
+                <o:lock v:ext="edit" aspectratio="t"/>
+                <w10:anchorlock/>
+              </v:rect>
+            </w:pict>
+          </mc:Fallback>
+        </mc:AlternateContent>
+      </w:r>
+      <w:r>
+        <w:rPr>
+          <w:noProof/>
+        </w:rPr>
+        <mc:AlternateContent>
+          <mc:Choice Requires="wps">
+            <w:drawing>
+              <wp:inline distT="0" distB="0" distL="0" distR="0" wp14:anchorId="707EF78B" wp14:editId="4C331BD4">
+                <wp:extent cx="307340" cy="307340"/>
+                <wp:effectExtent l="0" t="0" r="0" b="0"/>
+                <wp:docPr id="1894905027" name="Rectangle 5" descr="Nodes and Scenes — Godot Engine (stable) documentation in English"/>
+                <wp:cNvGraphicFramePr>
+                  <a:graphicFrameLocks xmlns:a="http://schemas.openxmlformats.org/drawingml/2006/main" noChangeAspect="1"/>
+                </wp:cNvGraphicFramePr>
+                <a:graphic xmlns:a="http://schemas.openxmlformats.org/drawingml/2006/main">
+                  <a:graphicData uri="http://schemas.microsoft.com/office/word/2010/wordprocessingShape">
+                    <wps:wsp>
+                      <wps:cNvSpPr>
+                        <a:spLocks noChangeAspect="1" noChangeArrowheads="1"/>
+                      </wps:cNvSpPr>
+                      <wps:spPr bwMode="auto">
+                        <a:xfrm>
+                          <a:off x="0" y="0"/>
+                          <a:ext cx="307340" cy="307340"/>
+                        </a:xfrm>
+                        <a:prstGeom prst="rect">
+                          <a:avLst/>
+                        </a:prstGeom>
+                        <a:noFill/>
+                        <a:ln>
+                          <a:noFill/>
+                        </a:ln>
+                        <a:extLst>
+                          <a:ext uri="{909E8E84-426E-40DD-AFC4-6F175D3DCCD1}">
+                            <a14:hiddenFill xmlns:a14="http://schemas.microsoft.com/office/drawing/2010/main">
+                              <a:solidFill>
+                                <a:srgbClr val="FFFFFF"/>
+                              </a:solidFill>
+                            </a14:hiddenFill>
+                          </a:ext>
+                          <a:ext uri="{91240B29-F687-4F45-9708-019B960494DF}">
+                            <a14:hiddenLine xmlns:a14="http://schemas.microsoft.com/office/drawing/2010/main" w="9525">
+                              <a:solidFill>
+                                <a:srgbClr val="000000"/>
+                              </a:solidFill>
+                              <a:miter lim="800000"/>
+                              <a:headEnd/>
+                              <a:tailEnd/>
+                            </a14:hiddenLine>
+                          </a:ext>
+                        </a:extLst>
+                      </wps:spPr>
+                      <wps:bodyPr rot="0" vert="horz" wrap="square" lIns="91440" tIns="45720" rIns="91440" bIns="45720" anchor="t" anchorCtr="0" upright="1">
+                        <a:noAutofit/>
+                      </wps:bodyPr>
+                    </wps:wsp>
+                  </a:graphicData>
+                </a:graphic>
+              </wp:inline>
+            </w:drawing>
+          </mc:Choice>
+          <mc:Fallback>
+            <w:pict>
+              <v:rect w14:anchorId="1C250124" id="Rectangle 5" o:spid="_x0000_s1026" alt="Nodes and Scenes — Godot Engine (stable) documentation in English" style="width:24.2pt;height:24.2pt;visibility:visible;mso-wrap-style:square;mso-left-percent:-10001;mso-top-percent:-10001;mso-position-horizontal:absolute;mso-position-horizontal-relative:char;mso-position-vertical:absolute;mso-position-vertical-relative:line;mso-left-percent:-10001;mso-top-percent:-10001;v-text-anchor:top" o:gfxdata="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" filled="f" stroked="f">
+                <o:lock v:ext="edit" aspectratio="t"/>
+                <w10:anchorlock/>
+              </v:rect>
+            </w:pict>
+          </mc:Fallback>
+        </mc:AlternateContent>
+      </w:r>
+      <w:r>
+        <w:rPr>
+          <w:noProof/>
+        </w:rPr>
+        <mc:AlternateContent>
+          <mc:Choice Requires="wps">
+            <w:drawing>
+              <wp:inline distT="0" distB="0" distL="0" distR="0" wp14:anchorId="1690B560" wp14:editId="7167AF0C">
+                <wp:extent cx="307340" cy="307340"/>
+                <wp:effectExtent l="0" t="0" r="0" b="0"/>
+                <wp:docPr id="822311860" name="Rectangle 9" descr="Nodes and Scenes — Godot Engine (stable) documentation in English"/>
+                <wp:cNvGraphicFramePr>
+                  <a:graphicFrameLocks xmlns:a="http://schemas.openxmlformats.org/drawingml/2006/main" noChangeAspect="1"/>
+                </wp:cNvGraphicFramePr>
+                <a:graphic xmlns:a="http://schemas.openxmlformats.org/drawingml/2006/main">
+                  <a:graphicData uri="http://schemas.microsoft.com/office/word/2010/wordprocessingShape">
+                    <wps:wsp>
+                      <wps:cNvSpPr>
+                        <a:spLocks noChangeAspect="1" noChangeArrowheads="1"/>
+                      </wps:cNvSpPr>
+                      <wps:spPr bwMode="auto">
+                        <a:xfrm>
+                          <a:off x="0" y="0"/>
+                          <a:ext cx="307340" cy="307340"/>
+                        </a:xfrm>
+                        <a:prstGeom prst="rect">
+                          <a:avLst/>
+                        </a:prstGeom>
+                        <a:noFill/>
+                        <a:ln>
+                          <a:noFill/>
+                        </a:ln>
+                        <a:extLst>
+                          <a:ext uri="{909E8E84-426E-40DD-AFC4-6F175D3DCCD1}">
+                            <a14:hiddenFill xmlns:a14="http://schemas.microsoft.com/office/drawing/2010/main">
+                              <a:solidFill>
+                                <a:srgbClr val="FFFFFF"/>
+                              </a:solidFill>
+                            </a14:hiddenFill>
+                          </a:ext>
+                          <a:ext uri="{91240B29-F687-4F45-9708-019B960494DF}">
+                            <a14:hiddenLine xmlns:a14="http://schemas.microsoft.com/office/drawing/2010/main" w="9525">
+                              <a:solidFill>
+                                <a:srgbClr val="000000"/>
+                              </a:solidFill>
+                              <a:miter lim="800000"/>
+                              <a:headEnd/>
+                              <a:tailEnd/>
+                            </a14:hiddenLine>
+                          </a:ext>
+                        </a:extLst>
+                      </wps:spPr>
+                      <wps:bodyPr rot="0" vert="horz" wrap="square" lIns="91440" tIns="45720" rIns="91440" bIns="45720" anchor="t" anchorCtr="0" upright="1">
+                        <a:noAutofit/>
+                      </wps:bodyPr>
+                    </wps:wsp>
+                  </a:graphicData>
+                </a:graphic>
+              </wp:inline>
+            </w:drawing>
+          </mc:Choice>
+          <mc:Fallback>
+            <w:pict>
+              <v:rect w14:anchorId="4AC8E065" id="Rectangle 9" o:spid="_x0000_s1026" alt="Nodes and Scenes — Godot Engine (stable) documentation in English" style="width:24.2pt;height:24.2pt;visibility:visible;mso-wrap-style:square;mso-left-percent:-10001;mso-top-percent:-10001;mso-position-horizontal:absolute;mso-position-horizontal-relative:char;mso-position-vertical:absolute;mso-position-vertical-relative:line;mso-left-percent:-10001;mso-top-percent:-10001;v-text-anchor:top" o:gfxdata="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" filled="f" stroked="f">
+                <o:lock v:ext="edit" aspectratio="t"/>
+                <w10:anchorlock/>
+              </v:rect>
+            </w:pict>
+          </mc:Fallback>
+        </mc:AlternateContent>
+      </w:r>
+      <w:r>
+        <w:rPr>
+          <w:noProof/>
+        </w:rPr>
+        <mc:AlternateContent>
+          <mc:Choice Requires="wps">
+            <w:drawing>
+              <wp:inline distT="0" distB="0" distL="0" distR="0" wp14:anchorId="0F3C3A61" wp14:editId="34D6A398">
+                <wp:extent cx="307340" cy="307340"/>
+                <wp:effectExtent l="0" t="0" r="0" b="0"/>
+                <wp:docPr id="1659015443" name="Rectangle 10" descr="Nodes and Scenes — Godot Engine (stable) documentation in English"/>
+                <wp:cNvGraphicFramePr>
+                  <a:graphicFrameLocks xmlns:a="http://schemas.openxmlformats.org/drawingml/2006/main" noChangeAspect="1"/>
+                </wp:cNvGraphicFramePr>
+                <a:graphic xmlns:a="http://schemas.openxmlformats.org/drawingml/2006/main">
+                  <a:graphicData uri="http://schemas.microsoft.com/office/word/2010/wordprocessingShape">
+                    <wps:wsp>
+                      <wps:cNvSpPr>
+                        <a:spLocks noChangeAspect="1" noChangeArrowheads="1"/>
+                      </wps:cNvSpPr>
+                      <wps:spPr bwMode="auto">
+                        <a:xfrm>
+                          <a:off x="0" y="0"/>
+                          <a:ext cx="307340" cy="307340"/>
+                        </a:xfrm>
+                        <a:prstGeom prst="rect">
+                          <a:avLst/>
+                        </a:prstGeom>
+                        <a:noFill/>
+                        <a:ln>
+                          <a:noFill/>
+                        </a:ln>
+                        <a:extLst>
+                          <a:ext uri="{909E8E84-426E-40DD-AFC4-6F175D3DCCD1}">
+                            <a14:hiddenFill xmlns:a14="http://schemas.microsoft.com/office/drawing/2010/main">
+                              <a:solidFill>
+                                <a:srgbClr val="FFFFFF"/>
+                              </a:solidFill>
+                            </a14:hiddenFill>
+                          </a:ext>
+                          <a:ext uri="{91240B29-F687-4F45-9708-019B960494DF}">
+                            <a14:hiddenLine xmlns:a14="http://schemas.microsoft.com/office/drawing/2010/main" w="9525">
+                              <a:solidFill>
+                                <a:srgbClr val="000000"/>
+                              </a:solidFill>
+                              <a:miter lim="800000"/>
+                              <a:headEnd/>
+                              <a:tailEnd/>
+                            </a14:hiddenLine>
+                          </a:ext>
+                        </a:extLst>
+                      </wps:spPr>
+                      <wps:bodyPr rot="0" vert="horz" wrap="square" lIns="91440" tIns="45720" rIns="91440" bIns="45720" anchor="t" anchorCtr="0" upright="1">
+                        <a:noAutofit/>
+                      </wps:bodyPr>
+                    </wps:wsp>
+                  </a:graphicData>
+                </a:graphic>
+              </wp:inline>
+            </w:drawing>
+          </mc:Choice>
+          <mc:Fallback>
+            <w:pict>
+              <v:rect w14:anchorId="0BF73C71" id="Rectangle 10" o:spid="_x0000_s1026" alt="Nodes and Scenes — Godot Engine (stable) documentation in English" style="width:24.2pt;height:24.2pt;visibility:visible;mso-wrap-style:square;mso-left-percent:-10001;mso-top-percent:-10001;mso-position-horizontal:absolute;mso-position-horizontal-relative:char;mso-position-vertical:absolute;mso-position-vertical-relative:line;mso-left-percent:-10001;mso-top-percent:-10001;v-text-anchor:top" o:gfxdata="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" filled="f" stroked="f">
+                <o:lock v:ext="edit" aspectratio="t"/>
+                <w10:anchorlock/>
+              </v:rect>
+            </w:pict>
+          </mc:Fallback>
+        </mc:AlternateContent>
+      </w:r>
+      <w:r>
+        <w:rPr>
+          <w:noProof/>
+        </w:rPr>
+        <mc:AlternateContent>
+          <mc:Choice Requires="wps">
+            <w:drawing>
+              <wp:inline distT="0" distB="0" distL="0" distR="0" wp14:anchorId="3E3EEC96" wp14:editId="5B6DEBCC">
+                <wp:extent cx="307340" cy="307340"/>
+                <wp:effectExtent l="0" t="0" r="0" b="0"/>
+                <wp:docPr id="1654504154" name="Rectangle 11" descr="Nodes and Scenes — Godot Engine (stable) documentation in English"/>
+                <wp:cNvGraphicFramePr>
+                  <a:graphicFrameLocks xmlns:a="http://schemas.openxmlformats.org/drawingml/2006/main" noChangeAspect="1"/>
+                </wp:cNvGraphicFramePr>
+                <a:graphic xmlns:a="http://schemas.openxmlformats.org/drawingml/2006/main">
+                  <a:graphicData uri="http://schemas.microsoft.com/office/word/2010/wordprocessingShape">
+                    <wps:wsp>
+                      <wps:cNvSpPr>
+                        <a:spLocks noChangeAspect="1" noChangeArrowheads="1"/>
+                      </wps:cNvSpPr>
+                      <wps:spPr bwMode="auto">
+                        <a:xfrm>
+                          <a:off x="0" y="0"/>
+                          <a:ext cx="307340" cy="307340"/>
+                        </a:xfrm>
+                        <a:prstGeom prst="rect">
+                          <a:avLst/>
+                        </a:prstGeom>
+                        <a:noFill/>
+                        <a:ln>
+                          <a:noFill/>
+                        </a:ln>
+                        <a:extLst>
+                          <a:ext uri="{909E8E84-426E-40DD-AFC4-6F175D3DCCD1}">
+                            <a14:hiddenFill xmlns:a14="http://schemas.microsoft.com/office/drawing/2010/main">
+                              <a:solidFill>
+                                <a:srgbClr val="FFFFFF"/>
+                              </a:solidFill>
+                            </a14:hiddenFill>
+                          </a:ext>
+                          <a:ext uri="{91240B29-F687-4F45-9708-019B960494DF}">
+                            <a14:hiddenLine xmlns:a14="http://schemas.microsoft.com/office/drawing/2010/main" w="9525">
+                              <a:solidFill>
+                                <a:srgbClr val="000000"/>
+                              </a:solidFill>
+                              <a:miter lim="800000"/>
+                              <a:headEnd/>
+                              <a:tailEnd/>
+                            </a14:hiddenLine>
+                          </a:ext>
+                        </a:extLst>
+                      </wps:spPr>
+                      <wps:bodyPr rot="0" vert="horz" wrap="square" lIns="91440" tIns="45720" rIns="91440" bIns="45720" anchor="t" anchorCtr="0" upright="1">
+                        <a:noAutofit/>
+                      </wps:bodyPr>
+                    </wps:wsp>
+                  </a:graphicData>
+                </a:graphic>
+              </wp:inline>
+            </w:drawing>
+          </mc:Choice>
+          <mc:Fallback>
+            <w:pict>
+              <v:rect w14:anchorId="2A319CA4" id="Rectangle 11" o:spid="_x0000_s1026" alt="Nodes and Scenes — Godot Engine (stable) documentation in English" style="width:24.2pt;height:24.2pt;visibility:visible;mso-wrap-style:square;mso-left-percent:-10001;mso-top-percent:-10001;mso-position-horizontal:absolute;mso-position-horizontal-relative:char;mso-position-vertical:absolute;mso-position-vertical-relative:line;mso-left-percent:-10001;mso-top-percent:-10001;v-text-anchor:top" o:gfxdata="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" filled="f" stroked="f">
+                <o:lock v:ext="edit" aspectratio="t"/>
+                <w10:anchorlock/>
+              </v:rect>
+            </w:pict>
+          </mc:Fallback>
+        </mc:AlternateContent>
+      </w:r>
+      <w:r>
+        <w:rPr>
+          <w:noProof/>
+        </w:rPr>
+        <mc:AlternateContent>
+          <mc:Choice Requires="wps">
+            <w:drawing>
+              <wp:inline distT="0" distB="0" distL="0" distR="0" wp14:anchorId="4FB81592" wp14:editId="61774C02">
+                <wp:extent cx="307340" cy="307340"/>
+                <wp:effectExtent l="0" t="0" r="0" b="0"/>
+                <wp:docPr id="1639241265" name="Rectangle 12" descr="Nodes and Scenes — Godot Engine (stable) documentation in English"/>
+                <wp:cNvGraphicFramePr>
+                  <a:graphicFrameLocks xmlns:a="http://schemas.openxmlformats.org/drawingml/2006/main" noChangeAspect="1"/>
+                </wp:cNvGraphicFramePr>
+                <a:graphic xmlns:a="http://schemas.openxmlformats.org/drawingml/2006/main">
+                  <a:graphicData uri="http://schemas.microsoft.com/office/word/2010/wordprocessingShape">
+                    <wps:wsp>
+                      <wps:cNvSpPr>
+                        <a:spLocks noChangeAspect="1" noChangeArrowheads="1"/>
+                      </wps:cNvSpPr>
+                      <wps:spPr bwMode="auto">
+                        <a:xfrm>
+                          <a:off x="0" y="0"/>
+                          <a:ext cx="307340" cy="307340"/>
+                        </a:xfrm>
+                        <a:prstGeom prst="rect">
+                          <a:avLst/>
+                        </a:prstGeom>
+                        <a:noFill/>
+                        <a:ln>
+                          <a:noFill/>
+                        </a:ln>
+                        <a:extLst>
+                          <a:ext uri="{909E8E84-426E-40DD-AFC4-6F175D3DCCD1}">
+                            <a14:hiddenFill xmlns:a14="http://schemas.microsoft.com/office/drawing/2010/main">
+                              <a:solidFill>
+                                <a:srgbClr val="FFFFFF"/>
+                              </a:solidFill>
+                            </a14:hiddenFill>
+                          </a:ext>
+                          <a:ext uri="{91240B29-F687-4F45-9708-019B960494DF}">
+                            <a14:hiddenLine xmlns:a14="http://schemas.microsoft.com/office/drawing/2010/main" w="9525">
+                              <a:solidFill>
+                                <a:srgbClr val="000000"/>
+                              </a:solidFill>
+                              <a:miter lim="800000"/>
+                              <a:headEnd/>
+                              <a:tailEnd/>
+                            </a14:hiddenLine>
+                          </a:ext>
+                        </a:extLst>
+                      </wps:spPr>
+                      <wps:bodyPr rot="0" vert="horz" wrap="square" lIns="91440" tIns="45720" rIns="91440" bIns="45720" anchor="t" anchorCtr="0" upright="1">
+                        <a:noAutofit/>
+                      </wps:bodyPr>
+                    </wps:wsp>
+                  </a:graphicData>
+                </a:graphic>
+              </wp:inline>
+            </w:drawing>
+          </mc:Choice>
+          <mc:Fallback>
+            <w:pict>
+              <v:rect w14:anchorId="48C2E286" id="Rectangle 12" o:spid="_x0000_s1026" alt="Nodes and Scenes — Godot Engine (stable) documentation in English" style="width:24.2pt;height:24.2pt;visibility:visible;mso-wrap-style:square;mso-left-percent:-10001;mso-top-percent:-10001;mso-position-horizontal:absolute;mso-position-horizontal-relative:char;mso-position-vertical:absolute;mso-position-vertical-relative:line;mso-left-percent:-10001;mso-top-percent:-10001;v-text-anchor:top" o:gfxdata="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" filled="f" stroked="f">
+                <o:lock v:ext="edit" aspectratio="t"/>
+                <w10:anchorlock/>
+              </v:rect>
+            </w:pict>
+          </mc:Fallback>
+        </mc:AlternateContent>
+      </w:r>
+      <w:r>
+        <w:rPr>
+          <w:noProof/>
+        </w:rPr>
+        <mc:AlternateContent>
+          <mc:Choice Requires="wps">
+            <w:drawing>
+              <wp:inline distT="0" distB="0" distL="0" distR="0" wp14:anchorId="5065C590" wp14:editId="2E678DF1">
+                <wp:extent cx="307340" cy="307340"/>
+                <wp:effectExtent l="0" t="0" r="0" b="0"/>
+                <wp:docPr id="1521141316" name="Rectangle 13" descr="Nodes and Scenes — Godot Engine (stable) documentation in English"/>
+                <wp:cNvGraphicFramePr>
+                  <a:graphicFrameLocks xmlns:a="http://schemas.openxmlformats.org/drawingml/2006/main" noChangeAspect="1"/>
+                </wp:cNvGraphicFramePr>
+                <a:graphic xmlns:a="http://schemas.openxmlformats.org/drawingml/2006/main">
+                  <a:graphicData uri="http://schemas.microsoft.com/office/word/2010/wordprocessingShape">
+                    <wps:wsp>
+                      <wps:cNvSpPr>
+                        <a:spLocks noChangeAspect="1" noChangeArrowheads="1"/>
+                      </wps:cNvSpPr>
+                      <wps:spPr bwMode="auto">
+                        <a:xfrm>
+                          <a:off x="0" y="0"/>
+                          <a:ext cx="307340" cy="307340"/>
+                        </a:xfrm>
+                        <a:prstGeom prst="rect">
+                          <a:avLst/>
+                        </a:prstGeom>
+                        <a:noFill/>
+                        <a:ln>
+                          <a:noFill/>
+                        </a:ln>
+                        <a:extLst>
+                          <a:ext uri="{909E8E84-426E-40DD-AFC4-6F175D3DCCD1}">
+                            <a14:hiddenFill xmlns:a14="http://schemas.microsoft.com/office/drawing/2010/main">
+                              <a:solidFill>
+                                <a:srgbClr val="FFFFFF"/>
+                              </a:solidFill>
+                            </a14:hiddenFill>
+                          </a:ext>
+                          <a:ext uri="{91240B29-F687-4F45-9708-019B960494DF}">
+                            <a14:hiddenLine xmlns:a14="http://schemas.microsoft.com/office/drawing/2010/main" w="9525">
+                              <a:solidFill>
+                                <a:srgbClr val="000000"/>
+                              </a:solidFill>
+                              <a:miter lim="800000"/>
+                              <a:headEnd/>
+                              <a:tailEnd/>
+                            </a14:hiddenLine>
+                          </a:ext>
+                        </a:extLst>
+                      </wps:spPr>
+                      <wps:bodyPr rot="0" vert="horz" wrap="square" lIns="91440" tIns="45720" rIns="91440" bIns="45720" anchor="t" anchorCtr="0" upright="1">
+                        <a:noAutofit/>
+                      </wps:bodyPr>
+                    </wps:wsp>
+                  </a:graphicData>
+                </a:graphic>
+              </wp:inline>
+            </w:drawing>
+          </mc:Choice>
+          <mc:Fallback>
+            <w:pict>
+              <v:rect w14:anchorId="5AFE5B89" id="Rectangle 13" o:spid="_x0000_s1026" alt="Nodes and Scenes — Godot Engine (stable) documentation in English" style="width:24.2pt;height:24.2pt;visibility:visible;mso-wrap-style:square;mso-left-percent:-10001;mso-top-percent:-10001;mso-position-horizontal:absolute;mso-position-horizontal-relative:char;mso-position-vertical:absolute;mso-position-vertical-relative:line;mso-left-percent:-10001;mso-top-percent:-10001;v-text-anchor:top" o:gfxdata="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" filled="f" stroked="f">
+                <o:lock v:ext="edit" aspectratio="t"/>
+                <w10:anchorlock/>
+              </v:rect>
+            </w:pict>
+          </mc:Fallback>
+        </mc:AlternateContent>
+      </w:r>
+      <w:r>
+        <w:rPr>
+          <w:noProof/>
+        </w:rPr>
+        <mc:AlternateContent>
+          <mc:Choice Requires="wps">
+            <w:drawing>
+              <wp:inline distT="0" distB="0" distL="0" distR="0" wp14:anchorId="5F8672C4" wp14:editId="07EE1856">
+                <wp:extent cx="307340" cy="307340"/>
+                <wp:effectExtent l="0" t="0" r="0" b="0"/>
+                <wp:docPr id="2042331624" name="Rectangle 14" descr="Nodes and Scenes — Godot Engine (stable) documentation in English"/>
+                <wp:cNvGraphicFramePr>
+                  <a:graphicFrameLocks xmlns:a="http://schemas.openxmlformats.org/drawingml/2006/main" noChangeAspect="1"/>
+                </wp:cNvGraphicFramePr>
+                <a:graphic xmlns:a="http://schemas.openxmlformats.org/drawingml/2006/main">
+                  <a:graphicData uri="http://schemas.microsoft.com/office/word/2010/wordprocessingShape">
+                    <wps:wsp>
+                      <wps:cNvSpPr>
+                        <a:spLocks noChangeAspect="1" noChangeArrowheads="1"/>
+                      </wps:cNvSpPr>
+                      <wps:spPr bwMode="auto">
+                        <a:xfrm>
+                          <a:off x="0" y="0"/>
+                          <a:ext cx="307340" cy="307340"/>
+                        </a:xfrm>
+                        <a:prstGeom prst="rect">
+                          <a:avLst/>
+                        </a:prstGeom>
+                        <a:noFill/>
+                        <a:ln>
+                          <a:noFill/>
+                        </a:ln>
+                        <a:extLst>
+                          <a:ext uri="{909E8E84-426E-40DD-AFC4-6F175D3DCCD1}">
+                            <a14:hiddenFill xmlns:a14="http://schemas.microsoft.com/office/drawing/2010/main">
+                              <a:solidFill>
+                                <a:srgbClr val="FFFFFF"/>
+                              </a:solidFill>
+                            </a14:hiddenFill>
+                          </a:ext>
+                          <a:ext uri="{91240B29-F687-4F45-9708-019B960494DF}">
+                            <a14:hiddenLine xmlns:a14="http://schemas.microsoft.com/office/drawing/2010/main" w="9525">
+                              <a:solidFill>
+                                <a:srgbClr val="000000"/>
+                              </a:solidFill>
+                              <a:miter lim="800000"/>
+                              <a:headEnd/>
+                              <a:tailEnd/>
+                            </a14:hiddenLine>
+                          </a:ext>
+                        </a:extLst>
+                      </wps:spPr>
+                      <wps:bodyPr rot="0" vert="horz" wrap="square" lIns="91440" tIns="45720" rIns="91440" bIns="45720" anchor="t" anchorCtr="0" upright="1">
+                        <a:noAutofit/>
+                      </wps:bodyPr>
+                    </wps:wsp>
+                  </a:graphicData>
+                </a:graphic>
+              </wp:inline>
+            </w:drawing>
+          </mc:Choice>
+          <mc:Fallback>
+            <w:pict>
+              <v:rect w14:anchorId="4387B0BF" id="Rectangle 14" o:spid="_x0000_s1026" alt="Nodes and Scenes — Godot Engine (stable) documentation in English" style="width:24.2pt;height:24.2pt;visibility:visible;mso-wrap-style:square;mso-left-percent:-10001;mso-top-percent:-10001;mso-position-horizontal:absolute;mso-position-horizontal-relative:char;mso-position-vertical:absolute;mso-position-vertical-relative:line;mso-left-percent:-10001;mso-top-percent:-10001;v-text-anchor:top" o:gfxdata="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" filled="f" stroked="f">
+                <o:lock v:ext="edit" aspectratio="t"/>
+                <w10:anchorlock/>
+              </v:rect>
+            </w:pict>
+          </mc:Fallback>
+        </mc:AlternateContent>
+      </w:r>
+      <w:r>
+        <w:rPr>
+          <w:noProof/>
+        </w:rPr>
+        <mc:AlternateContent>
+          <mc:Choice Requires="wps">
+            <w:drawing>
+              <wp:inline distT="0" distB="0" distL="0" distR="0" wp14:anchorId="7A223983" wp14:editId="59126A01">
+                <wp:extent cx="307340" cy="307340"/>
+                <wp:effectExtent l="0" t="0" r="0" b="0"/>
+                <wp:docPr id="623412691" name="Rectangle 15" descr="Nodes and Scenes — Godot Engine (stable) documentation in English"/>
+                <wp:cNvGraphicFramePr>
+                  <a:graphicFrameLocks xmlns:a="http://schemas.openxmlformats.org/drawingml/2006/main" noChangeAspect="1"/>
+                </wp:cNvGraphicFramePr>
+                <a:graphic xmlns:a="http://schemas.openxmlformats.org/drawingml/2006/main">
+                  <a:graphicData uri="http://schemas.microsoft.com/office/word/2010/wordprocessingShape">
+                    <wps:wsp>
+                      <wps:cNvSpPr>
+                        <a:spLocks noChangeAspect="1" noChangeArrowheads="1"/>
+                      </wps:cNvSpPr>
+                      <wps:spPr bwMode="auto">
+                        <a:xfrm>
+                          <a:off x="0" y="0"/>
+                          <a:ext cx="307340" cy="307340"/>
+                        </a:xfrm>
+                        <a:prstGeom prst="rect">
+                          <a:avLst/>
+                        </a:prstGeom>
+                        <a:noFill/>
+                        <a:ln>
+                          <a:noFill/>
+                        </a:ln>
+                        <a:extLst>
+                          <a:ext uri="{909E8E84-426E-40DD-AFC4-6F175D3DCCD1}">
+                            <a14:hiddenFill xmlns:a14="http://schemas.microsoft.com/office/drawing/2010/main">
+                              <a:solidFill>
+                                <a:srgbClr val="FFFFFF"/>
+                              </a:solidFill>
+                            </a14:hiddenFill>
+                          </a:ext>
+                          <a:ext uri="{91240B29-F687-4F45-9708-019B960494DF}">
+                            <a14:hiddenLine xmlns:a14="http://schemas.microsoft.com/office/drawing/2010/main" w="9525">
+                              <a:solidFill>
+                                <a:srgbClr val="000000"/>
+                              </a:solidFill>
+                              <a:miter lim="800000"/>
+                              <a:headEnd/>
+                              <a:tailEnd/>
+                            </a14:hiddenLine>
+                          </a:ext>
+                        </a:extLst>
+                      </wps:spPr>
+                      <wps:bodyPr rot="0" vert="horz" wrap="square" lIns="91440" tIns="45720" rIns="91440" bIns="45720" anchor="t" anchorCtr="0" upright="1">
+                        <a:noAutofit/>
+                      </wps:bodyPr>
+                    </wps:wsp>
+                  </a:graphicData>
+                </a:graphic>
+              </wp:inline>
+            </w:drawing>
+          </mc:Choice>
+          <mc:Fallback>
+            <w:pict>
+              <v:rect w14:anchorId="1F3656FD" id="Rectangle 15" o:spid="_x0000_s1026" alt="Nodes and Scenes — Godot Engine (stable) documentation in English" style="width:24.2pt;height:24.2pt;visibility:visible;mso-wrap-style:square;mso-left-percent:-10001;mso-top-percent:-10001;mso-position-horizontal:absolute;mso-position-horizontal-relative:char;mso-position-vertical:absolute;mso-position-vertical-relative:line;mso-left-percent:-10001;mso-top-percent:-10001;v-text-anchor:top" o:gfxdata="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" filled="f" stroked="f">
+                <o:lock v:ext="edit" aspectratio="t"/>
+                <w10:anchorlock/>
+              </v:rect>
+            </w:pict>
+          </mc:Fallback>
+        </mc:AlternateContent>
+      </w:r>
+      <w:r>
+        <w:rPr>
+          <w:noProof/>
+        </w:rPr>
+        <mc:AlternateContent>
+          <mc:Choice Requires="wps">
+            <w:drawing>
+              <wp:inline distT="0" distB="0" distL="0" distR="0" wp14:anchorId="7F3707A6" wp14:editId="7985AF4E">
+                <wp:extent cx="307340" cy="307340"/>
+                <wp:effectExtent l="0" t="0" r="0" b="0"/>
+                <wp:docPr id="782445952" name="Rectangle 16" descr="Nodes and Scenes — Godot Engine (stable) documentation in English"/>
+                <wp:cNvGraphicFramePr>
+                  <a:graphicFrameLocks xmlns:a="http://schemas.openxmlformats.org/drawingml/2006/main" noChangeAspect="1"/>
+                </wp:cNvGraphicFramePr>
+                <a:graphic xmlns:a="http://schemas.openxmlformats.org/drawingml/2006/main">
+                  <a:graphicData uri="http://schemas.microsoft.com/office/word/2010/wordprocessingShape">
+                    <wps:wsp>
+                      <wps:cNvSpPr>
+                        <a:spLocks noChangeAspect="1" noChangeArrowheads="1"/>
+                      </wps:cNvSpPr>
+                      <wps:spPr bwMode="auto">
+                        <a:xfrm>
+                          <a:off x="0" y="0"/>
+                          <a:ext cx="307340" cy="307340"/>
+                        </a:xfrm>
+                        <a:prstGeom prst="rect">
+                          <a:avLst/>
+                        </a:prstGeom>
+                        <a:noFill/>
+                        <a:ln>
+                          <a:noFill/>
+                        </a:ln>
+                        <a:extLst>
+                          <a:ext uri="{909E8E84-426E-40DD-AFC4-6F175D3DCCD1}">
+                            <a14:hiddenFill xmlns:a14="http://schemas.microsoft.com/office/drawing/2010/main">
+                              <a:solidFill>
+                                <a:srgbClr val="FFFFFF"/>
+                              </a:solidFill>
+                            </a14:hiddenFill>
+                          </a:ext>
+                          <a:ext uri="{91240B29-F687-4F45-9708-019B960494DF}">
+                            <a14:hiddenLine xmlns:a14="http://schemas.microsoft.com/office/drawing/2010/main" w="9525">
+                              <a:solidFill>
+                                <a:srgbClr val="000000"/>
+                              </a:solidFill>
+                              <a:miter lim="800000"/>
+                              <a:headEnd/>
+                              <a:tailEnd/>
+                            </a14:hiddenLine>
+                          </a:ext>
+                        </a:extLst>
+                      </wps:spPr>
+                      <wps:bodyPr rot="0" vert="horz" wrap="square" lIns="91440" tIns="45720" rIns="91440" bIns="45720" anchor="t" anchorCtr="0" upright="1">
+                        <a:noAutofit/>
+                      </wps:bodyPr>
+                    </wps:wsp>
+                  </a:graphicData>
+                </a:graphic>
+              </wp:inline>
+            </w:drawing>
+          </mc:Choice>
+          <mc:Fallback>
+            <w:pict>
+              <v:rect w14:anchorId="0A60E107" id="Rectangle 16" o:spid="_x0000_s1026" alt="Nodes and Scenes — Godot Engine (stable) documentation in English" style="width:24.2pt;height:24.2pt;visibility:visible;mso-wrap-style:square;mso-left-percent:-10001;mso-top-percent:-10001;mso-position-horizontal:absolute;mso-position-horizontal-relative:char;mso-position-vertical:absolute;mso-position-vertical-relative:line;mso-left-percent:-10001;mso-top-percent:-10001;v-text-anchor:top" o:gfxdata="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" filled="f" stroked="f">
+                <o:lock v:ext="edit" aspectratio="t"/>
+                <w10:anchorlock/>
+              </v:rect>
+            </w:pict>
+          </mc:Fallback>
+        </mc:AlternateContent>
+      </w:r>
+      <w:r>
+        <w:rPr>
+          <w:noProof/>
+        </w:rPr>
+        <mc:AlternateContent>
+          <mc:Choice Requires="wps">
+            <w:drawing>
+              <wp:inline distT="0" distB="0" distL="0" distR="0" wp14:anchorId="042303D3" wp14:editId="4E335BC9">
+                <wp:extent cx="307340" cy="307340"/>
+                <wp:effectExtent l="0" t="0" r="0" b="0"/>
+                <wp:docPr id="986724091" name="Rectangle 17" descr="Nodes and Scenes — Godot Engine (stable) documentation in English"/>
+                <wp:cNvGraphicFramePr>
+                  <a:graphicFrameLocks xmlns:a="http://schemas.openxmlformats.org/drawingml/2006/main" noChangeAspect="1"/>
+                </wp:cNvGraphicFramePr>
+                <a:graphic xmlns:a="http://schemas.openxmlformats.org/drawingml/2006/main">
+                  <a:graphicData uri="http://schemas.microsoft.com/office/word/2010/wordprocessingShape">
+                    <wps:wsp>
+                      <wps:cNvSpPr>
+                        <a:spLocks noChangeAspect="1" noChangeArrowheads="1"/>
+                      </wps:cNvSpPr>
+                      <wps:spPr bwMode="auto">
+                        <a:xfrm>
+                          <a:off x="0" y="0"/>
+                          <a:ext cx="307340" cy="307340"/>
+                        </a:xfrm>
+                        <a:prstGeom prst="rect">
+                          <a:avLst/>
+                        </a:prstGeom>
+                        <a:noFill/>
+                        <a:ln>
+                          <a:noFill/>
+                        </a:ln>
+                        <a:extLst>
+                          <a:ext uri="{909E8E84-426E-40DD-AFC4-6F175D3DCCD1}">
+                            <a14:hiddenFill xmlns:a14="http://schemas.microsoft.com/office/drawing/2010/main">
+                              <a:solidFill>
+                                <a:srgbClr val="FFFFFF"/>
+                              </a:solidFill>
+                            </a14:hiddenFill>
+                          </a:ext>
+                          <a:ext uri="{91240B29-F687-4F45-9708-019B960494DF}">
+                            <a14:hiddenLine xmlns:a14="http://schemas.microsoft.com/office/drawing/2010/main" w="9525">
+                              <a:solidFill>
+                                <a:srgbClr val="000000"/>
+                              </a:solidFill>
+                              <a:miter lim="800000"/>
+                              <a:headEnd/>
+                              <a:tailEnd/>
+                            </a14:hiddenLine>
+                          </a:ext>
+                        </a:extLst>
+                      </wps:spPr>
+                      <wps:bodyPr rot="0" vert="horz" wrap="square" lIns="91440" tIns="45720" rIns="91440" bIns="45720" anchor="t" anchorCtr="0" upright="1">
+                        <a:noAutofit/>
+                      </wps:bodyPr>
+                    </wps:wsp>
+                  </a:graphicData>
+                </a:graphic>
+              </wp:inline>
+            </w:drawing>
+          </mc:Choice>
+          <mc:Fallback>
+            <w:pict>
+              <v:rect w14:anchorId="7BFDF258" id="Rectangle 17" o:spid="_x0000_s1026" alt="Nodes and Scenes — Godot Engine (stable) documentation in English" style="width:24.2pt;height:24.2pt;visibility:visible;mso-wrap-style:square;mso-left-percent:-10001;mso-top-percent:-10001;mso-position-horizontal:absolute;mso-position-horizontal-relative:char;mso-position-vertical:absolute;mso-position-vertical-relative:line;mso-left-percent:-10001;mso-top-percent:-10001;v-text-anchor:top" o:gfxdata="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" filled="f" stroked="f">
+                <o:lock v:ext="edit" aspectratio="t"/>
+                <w10:anchorlock/>
+              </v:rect>
+            </w:pict>
+          </mc:Fallback>
+        </mc:AlternateContent>
+      </w:r>
+      <w:r>
+        <w:rPr>
+          <w:noProof/>
+        </w:rPr>
+        <mc:AlternateContent>
+          <mc:Choice Requires="wps">
+            <w:drawing>
+              <wp:inline distT="0" distB="0" distL="0" distR="0" wp14:anchorId="5F1F307E" wp14:editId="5A0DC8E7">
+                <wp:extent cx="307340" cy="307340"/>
+                <wp:effectExtent l="0" t="0" r="0" b="0"/>
+                <wp:docPr id="748903931" name="Rectangle 6" descr="Nodes and Scenes — Godot Engine (stable) documentation in English"/>
+                <wp:cNvGraphicFramePr>
+                  <a:graphicFrameLocks xmlns:a="http://schemas.openxmlformats.org/drawingml/2006/main" noChangeAspect="1"/>
+                </wp:cNvGraphicFramePr>
+                <a:graphic xmlns:a="http://schemas.openxmlformats.org/drawingml/2006/main">
+                  <a:graphicData uri="http://schemas.microsoft.com/office/word/2010/wordprocessingShape">
+                    <wps:wsp>
+                      <wps:cNvSpPr>
+                        <a:spLocks noChangeAspect="1" noChangeArrowheads="1"/>
+                      </wps:cNvSpPr>
+                      <wps:spPr bwMode="auto">
+                        <a:xfrm>
+                          <a:off x="0" y="0"/>
+                          <a:ext cx="307340" cy="307340"/>
+                        </a:xfrm>
+                        <a:prstGeom prst="rect">
+                          <a:avLst/>
+                        </a:prstGeom>
+                        <a:noFill/>
+                        <a:ln>
+                          <a:noFill/>
+                        </a:ln>
+                        <a:extLst>
+                          <a:ext uri="{909E8E84-426E-40DD-AFC4-6F175D3DCCD1}">
+                            <a14:hiddenFill xmlns:a14="http://schemas.microsoft.com/office/drawing/2010/main">
+                              <a:solidFill>
+                                <a:srgbClr val="FFFFFF"/>
+                              </a:solidFill>
+                            </a14:hiddenFill>
+                          </a:ext>
+                          <a:ext uri="{91240B29-F687-4F45-9708-019B960494DF}">
+                            <a14:hiddenLine xmlns:a14="http://schemas.microsoft.com/office/drawing/2010/main" w="9525">
+                              <a:solidFill>
+                                <a:srgbClr val="000000"/>
+                              </a:solidFill>
+                              <a:miter lim="800000"/>
+                              <a:headEnd/>
+                              <a:tailEnd/>
+                            </a14:hiddenLine>
+                          </a:ext>
+                        </a:extLst>
+                      </wps:spPr>
+                      <wps:bodyPr rot="0" vert="horz" wrap="square" lIns="91440" tIns="45720" rIns="91440" bIns="45720" anchor="t" anchorCtr="0" upright="1">
+                        <a:noAutofit/>
+                      </wps:bodyPr>
+                    </wps:wsp>
+                  </a:graphicData>
+                </a:graphic>
+              </wp:inline>
+            </w:drawing>
+          </mc:Choice>
+          <mc:Fallback>
+            <w:pict>
+              <v:rect w14:anchorId="29176B5D" id="Rectangle 6" o:spid="_x0000_s1026" alt="Nodes and Scenes — Godot Engine (stable) documentation in English" style="width:24.2pt;height:24.2pt;visibility:visible;mso-wrap-style:square;mso-left-percent:-10001;mso-top-percent:-10001;mso-position-horizontal:absolute;mso-position-horizontal-relative:char;mso-position-vertical:absolute;mso-position-vertical-relative:line;mso-left-percent:-10001;mso-top-percent:-10001;v-text-anchor:top" o:gfxdata="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" filled="f" stroked="f">
+                <o:lock v:ext="edit" aspectratio="t"/>
+                <w10:anchorlock/>
+              </v:rect>
+            </w:pict>
+          </mc:Fallback>
+        </mc:AlternateContent>
+      </w:r>
+    </w:p>
+    <w:p>
+      <w:pPr>
+        <w:spacing w:line="360" w:lineRule="auto"/>
+        <w:rPr>
+          <w:rFonts w:asciiTheme="majorHAnsi" w:hAnsiTheme="majorHAnsi" w:cs="Times New Roman"/>
+          <w:lang w:val="fr-CA"/>
+        </w:rPr>
+      </w:pPr>
+      <w:r>
+        <w:rPr>
+          <w:lang w:val="fr-CA"/>
+        </w:rPr>
+        <w:t xml:space="preserve">Dans cette image, nous pouvons trouver la scène « Main » qui contient un niveau possède ensuite des </w:t>
+      </w:r>
+      <w:r>
+        <w:rPr>
+          <w:lang w:val="fr-CA"/>
+        </w:rPr>
+        <w:t>scènes «</w:t>
+      </w:r>
+      <w:r>
+        <w:rPr>
+          <w:lang w:val="fr-CA"/>
+        </w:rPr>
+        <w:t> Player </w:t>
+      </w:r>
+      <w:r>
+        <w:rPr>
+          <w:lang w:val="fr-CA"/>
+        </w:rPr>
+        <w:t xml:space="preserve">», </w:t>
+      </w:r>
+      <w:r>
+        <w:rPr>
+          <w:lang w:val="fr-CA"/>
+        </w:rPr>
+        <w:t>« </w:t>
+      </w:r>
+      <w:proofErr w:type="spellStart"/>
+      <w:r>
+        <w:rPr>
+          <w:lang w:val="fr-CA"/>
+        </w:rPr>
+        <w:t>Enemy</w:t>
+      </w:r>
+      <w:proofErr w:type="spellEnd"/>
+      <w:r>
+        <w:rPr>
+          <w:lang w:val="fr-CA"/>
+        </w:rPr>
+        <w:t> »</w:t>
+      </w:r>
+      <w:r>
+        <w:rPr>
+          <w:lang w:val="fr-CA"/>
+        </w:rPr>
+        <w:t xml:space="preserve"> et </w:t>
+      </w:r>
+      <w:proofErr w:type="spellStart"/>
+      <w:r>
+        <w:rPr>
+          <w:lang w:val="fr-CA"/>
+        </w:rPr>
+        <w:t>CanvasLayer</w:t>
+      </w:r>
+      <w:proofErr w:type="spellEnd"/>
+      <w:r>
+        <w:rPr>
+          <w:lang w:val="fr-CA"/>
+        </w:rPr>
+        <w:t xml:space="preserve">. </w:t>
+      </w:r>
+      <w:r>
+        <w:rPr>
+          <w:lang w:val="fr-CA"/>
+        </w:rPr>
+        <w:t xml:space="preserve">Le joueur et l'ennemi ont également leurs propres nœuds enfants représentant leurs </w:t>
+      </w:r>
+      <w:proofErr w:type="spellStart"/>
+      <w:r>
+        <w:rPr>
+          <w:lang w:val="fr-CA"/>
+        </w:rPr>
+        <w:t>sprites</w:t>
+      </w:r>
+      <w:proofErr w:type="spellEnd"/>
+      <w:r>
+        <w:rPr>
+          <w:lang w:val="fr-CA"/>
+        </w:rPr>
+        <w:t xml:space="preserve"> et leur boîte de collision leur permettant d'interagir avec leur environnement. Le joueur possède ses propres sons et une caméra qui le suit lorsqu'il se déplace. </w:t>
+      </w:r>
+      <w:proofErr w:type="spellStart"/>
+      <w:r>
+        <w:rPr>
+          <w:lang w:val="fr-CA"/>
+        </w:rPr>
+        <w:t>CanvasLayer</w:t>
+      </w:r>
+      <w:proofErr w:type="spellEnd"/>
+      <w:r>
+        <w:rPr>
+          <w:lang w:val="fr-CA"/>
+        </w:rPr>
+        <w:t xml:space="preserve"> est utilisé pour afficher l'interface utilisateur qui suit le joueur tout au long du niveau (barre de santé, score, durée de jeu, etc.).</w:t>
+      </w:r>
     </w:p>
     <w:p>
       <w:pPr>
@@ -1811,70 +2840,70 @@
           <w:szCs w:val="28"/>
           <w:lang w:val="fr-CA"/>
         </w:rPr>
+        <w:t>IA ennemie</w:t>
+      </w:r>
+    </w:p>
+    <w:p>
+      <w:pPr>
+        <w:spacing w:line="360" w:lineRule="auto"/>
+        <w:rPr>
+          <w:rFonts w:asciiTheme="majorHAnsi" w:hAnsiTheme="majorHAnsi" w:cs="Times New Roman"/>
+          <w:lang w:val="fr-CA"/>
+        </w:rPr>
+      </w:pPr>
+      <w:r>
+        <w:rPr>
+          <w:rFonts w:asciiTheme="majorHAnsi" w:hAnsiTheme="majorHAnsi" w:cs="Times New Roman"/>
+          <w:lang w:val="fr-CA"/>
+        </w:rPr>
+        <w:t>L'IA fait fureur aujourd'hui. La technologie GPT a constitué une avancée incroyable et a changé le paysage de nombreux aspects de notre vie. Cependant, l'IA a toujours joué un rôle important dans la conception des jeux.</w:t>
+      </w:r>
+      <w:r>
+        <w:rPr>
+          <w:rFonts w:asciiTheme="majorHAnsi" w:hAnsiTheme="majorHAnsi" w:cs="Times New Roman"/>
+          <w:lang w:val="fr-CA"/>
+        </w:rPr>
+        <w:t xml:space="preserve"> </w:t>
+      </w:r>
+    </w:p>
+    <w:p>
+      <w:pPr>
+        <w:spacing w:line="360" w:lineRule="auto"/>
+        <w:rPr>
+          <w:rFonts w:asciiTheme="majorHAnsi" w:hAnsiTheme="majorHAnsi" w:cs="Times New Roman"/>
+          <w:lang w:val="fr-CA"/>
+        </w:rPr>
+      </w:pPr>
+      <w:r>
+        <w:rPr>
+          <w:rFonts w:asciiTheme="majorHAnsi" w:hAnsiTheme="majorHAnsi" w:cs="Times New Roman"/>
+          <w:lang w:val="fr-CA"/>
+        </w:rPr>
+        <w:t>En 1948, les informaticiens Alan Turing et David Champernowne ont commencé à développer le premier programme informatique algorithmique, Turochamp, qui permettait de jouer aux échecs en ligne. Cependant, les limitations matérielles de l'époque ne permettaient pas de l'exécuter sur des ordinateurs physiques, et une grande partie du code a été perdue. Alors que l'IA ennemie, telle que nous la connaissons, n'était pas vraiment présente dans la plupart des jeux d'arcade, la situation a pris un tournant en 1980, lorsque Namco, l'un des principaux développeurs de jeux d'arcade, a sorti l'un des jeux les plus emblématiques et les plus marquants de l'industrie : Pac-Man.</w:t>
+      </w:r>
+      <w:r>
+        <w:rPr>
+          <w:rFonts w:asciiTheme="majorHAnsi" w:hAnsiTheme="majorHAnsi" w:cs="Times New Roman"/>
+          <w:lang w:val="fr-CA"/>
+        </w:rPr>
+        <w:t xml:space="preserve"> </w:t>
+      </w:r>
+    </w:p>
+    <w:p>
+      <w:pPr>
+        <w:spacing w:line="360" w:lineRule="auto"/>
+        <w:rPr>
+          <w:rFonts w:asciiTheme="majorHAnsi" w:hAnsiTheme="majorHAnsi" w:cs="Times New Roman"/>
+          <w:lang w:val="fr-CA"/>
+        </w:rPr>
+      </w:pPr>
+      <w:r>
+        <w:rPr>
+          <w:rFonts w:asciiTheme="majorHAnsi" w:hAnsiTheme="majorHAnsi" w:cs="Times New Roman"/>
+          <w:noProof/>
+          <w:lang w:val="fr-CA"/>
+        </w:rPr>
         <w:lastRenderedPageBreak/>
-        <w:t>IA ennemie</w:t>
-      </w:r>
-    </w:p>
-    <w:p>
-      <w:pPr>
-        <w:spacing w:line="360" w:lineRule="auto"/>
-        <w:rPr>
-          <w:rFonts w:asciiTheme="majorHAnsi" w:hAnsiTheme="majorHAnsi" w:cs="Times New Roman"/>
-          <w:lang w:val="fr-CA"/>
-        </w:rPr>
-      </w:pPr>
-      <w:r>
-        <w:rPr>
-          <w:rFonts w:asciiTheme="majorHAnsi" w:hAnsiTheme="majorHAnsi" w:cs="Times New Roman"/>
-          <w:lang w:val="fr-CA"/>
-        </w:rPr>
-        <w:t>L'IA fait fureur aujourd'hui. La technologie GPT a constitué une avancée incroyable et a changé le paysage de nombreux aspects de notre vie. Cependant, l'IA a toujours joué un rôle important dans la conception des jeux.</w:t>
-      </w:r>
-      <w:r>
-        <w:rPr>
-          <w:rFonts w:asciiTheme="majorHAnsi" w:hAnsiTheme="majorHAnsi" w:cs="Times New Roman"/>
-          <w:lang w:val="fr-CA"/>
-        </w:rPr>
-        <w:t xml:space="preserve"> </w:t>
-      </w:r>
-    </w:p>
-    <w:p>
-      <w:pPr>
-        <w:spacing w:line="360" w:lineRule="auto"/>
-        <w:rPr>
-          <w:rFonts w:asciiTheme="majorHAnsi" w:hAnsiTheme="majorHAnsi" w:cs="Times New Roman"/>
-          <w:lang w:val="fr-CA"/>
-        </w:rPr>
-      </w:pPr>
-      <w:r>
-        <w:rPr>
-          <w:rFonts w:asciiTheme="majorHAnsi" w:hAnsiTheme="majorHAnsi" w:cs="Times New Roman"/>
-          <w:lang w:val="fr-CA"/>
-        </w:rPr>
-        <w:t>En 1948, les informaticiens Alan Turing et David Champernowne ont commencé à développer le premier programme informatique algorithmique, Turochamp, qui permettait de jouer aux échecs en ligne. Cependant, les limitations matérielles de l'époque ne permettaient pas de l'exécuter sur des ordinateurs physiques, et une grande partie du code a été perdue. Alors que l'IA ennemie, telle que nous la connaissons, n'était pas vraiment présente dans la plupart des jeux d'arcade, la situation a pris un tournant en 1980, lorsque Namco, l'un des principaux développeurs de jeux d'arcade, a sorti l'un des jeux les plus emblématiques et les plus marquants de l'industrie : Pac-Man.</w:t>
-      </w:r>
-      <w:r>
-        <w:rPr>
-          <w:rFonts w:asciiTheme="majorHAnsi" w:hAnsiTheme="majorHAnsi" w:cs="Times New Roman"/>
-          <w:lang w:val="fr-CA"/>
-        </w:rPr>
-        <w:t xml:space="preserve"> </w:t>
-      </w:r>
-    </w:p>
-    <w:p>
-      <w:pPr>
-        <w:spacing w:line="360" w:lineRule="auto"/>
-        <w:rPr>
-          <w:rFonts w:asciiTheme="majorHAnsi" w:hAnsiTheme="majorHAnsi" w:cs="Times New Roman"/>
-          <w:lang w:val="fr-CA"/>
-        </w:rPr>
-      </w:pPr>
-      <w:r>
-        <w:rPr>
-          <w:rFonts w:asciiTheme="majorHAnsi" w:hAnsiTheme="majorHAnsi" w:cs="Times New Roman"/>
-          <w:noProof/>
-          <w:lang w:val="fr-CA"/>
-        </w:rPr>
         <mc:AlternateContent>
           <mc:Choice Requires="wps">
             <w:drawing>
@@ -2007,7 +3036,7 @@
                     </pic:cNvPicPr>
                   </pic:nvPicPr>
                   <pic:blipFill>
-                    <a:blip r:embed="rId8">
+                    <a:blip r:embed="rId9">
                       <a:extLst>
                         <a:ext uri="{28A0092B-C50C-407E-A947-70E740481C1C}">
                           <a14:useLocalDpi xmlns:a14="http://schemas.microsoft.com/office/drawing/2010/main" val="0"/>
@@ -2104,7 +3133,95 @@
           <w:rFonts w:asciiTheme="majorHAnsi" w:hAnsiTheme="majorHAnsi" w:cs="Times New Roman"/>
           <w:lang w:val="fr-CA"/>
         </w:rPr>
-        <w:t xml:space="preserve"> quatre fantômes (Inky, Blinky, Pinky et Clyde) tentent tous de poursuivre Pac-Man de différentes manières. Blinky est le plus simple, mais peut-être le plus efficace : il se dirige directement vers l'endroit où se trouve Pac-Man en empruntant le chemin le plus court possible. Pinky se dirige vers l'endroit où Pac-Man se trouvera d'ici quelques secondes s'il continue sur sa lancée. Inky se base non seulement sur Pac-Man, mais aussi sur Blinky, et cherche à être à tout moment du côté opposé à Blinky par rapport à Pac-Man. Clyde garde ses distances et espère acculer sa proie à distance. Cependant, se concentrer exclusivement sur un ou deux fantômes </w:t>
+        <w:t xml:space="preserve"> quatre fantômes (Inky, Blinky, Pinky et Clyde) tentent tous de poursuivre Pac-Man de différentes manières. Blinky est le plus simple, mais peut-être le plus efficace : il se dirige directement vers l'endroit où se trouve Pac-Man en empruntant le chemin le plus court possible. Pinky se dirige vers l'endroit où Pac-Man se trouvera d'ici quelques secondes s'il continue sur sa lancée. Inky se base non seulement sur Pac-Man, mais aussi sur Blinky, et cherche à être à tout moment du côté opposé à Blinky par rapport à Pac-Man. Clyde garde ses distances et espère acculer sa proie à distance. Cependant, se concentrer exclusivement sur un ou deux fantômes revient à se laisser piéger par les autres. C'était la première fois que la difficulté n'était pas liée à la vitesse des balles ou au nombre d'ennemis. </w:t>
+      </w:r>
+    </w:p>
+    <w:p>
+      <w:pPr>
+        <w:spacing w:line="360" w:lineRule="auto"/>
+        <w:rPr>
+          <w:rFonts w:asciiTheme="majorHAnsi" w:hAnsiTheme="majorHAnsi" w:cs="Times New Roman"/>
+          <w:lang w:val="fr-CA"/>
+        </w:rPr>
+      </w:pPr>
+      <w:r>
+        <w:rPr>
+          <w:rFonts w:asciiTheme="majorHAnsi" w:hAnsiTheme="majorHAnsi" w:cs="Times New Roman"/>
+          <w:lang w:val="fr-CA"/>
+        </w:rPr>
+        <w:t>Cela a non seulement donné au jeu un niveau de complexité unique, mais a aussi conféré une personnalité aux fantômes. Blinky est un peu bête, Pinky et Inky sont stratégiques et Clyde est patient. Cela a ajouté un incroyable sentiment d'immersion au jeu vidéo, et c'est</w:t>
+      </w:r>
+      <w:r>
+        <w:rPr>
+          <w:rFonts w:asciiTheme="majorHAnsi" w:hAnsiTheme="majorHAnsi" w:cs="Times New Roman"/>
+          <w:lang w:val="fr-CA"/>
+        </w:rPr>
+        <w:t xml:space="preserve"> l’une des plus importantes</w:t>
+      </w:r>
+      <w:r>
+        <w:rPr>
+          <w:rFonts w:asciiTheme="majorHAnsi" w:hAnsiTheme="majorHAnsi" w:cs="Times New Roman"/>
+          <w:lang w:val="fr-CA"/>
+        </w:rPr>
+        <w:t xml:space="preserve"> raison</w:t>
+      </w:r>
+      <w:r>
+        <w:rPr>
+          <w:rFonts w:asciiTheme="majorHAnsi" w:hAnsiTheme="majorHAnsi" w:cs="Times New Roman"/>
+          <w:lang w:val="fr-CA"/>
+        </w:rPr>
+        <w:t>s</w:t>
+      </w:r>
+      <w:r>
+        <w:rPr>
+          <w:rFonts w:asciiTheme="majorHAnsi" w:hAnsiTheme="majorHAnsi" w:cs="Times New Roman"/>
+          <w:lang w:val="fr-CA"/>
+        </w:rPr>
+        <w:t xml:space="preserve"> pour </w:t>
+      </w:r>
+      <w:r>
+        <w:rPr>
+          <w:rFonts w:asciiTheme="majorHAnsi" w:hAnsiTheme="majorHAnsi" w:cs="Times New Roman"/>
+          <w:lang w:val="fr-CA"/>
+        </w:rPr>
+        <w:t>lesquelles</w:t>
+      </w:r>
+      <w:r>
+        <w:rPr>
+          <w:rFonts w:asciiTheme="majorHAnsi" w:hAnsiTheme="majorHAnsi" w:cs="Times New Roman"/>
+          <w:lang w:val="fr-CA"/>
+        </w:rPr>
+        <w:t xml:space="preserve"> ce média a pu prospérer pendant si longtemps.</w:t>
+      </w:r>
+    </w:p>
+    <w:p>
+      <w:pPr>
+        <w:spacing w:line="360" w:lineRule="auto"/>
+        <w:rPr>
+          <w:rFonts w:asciiTheme="majorHAnsi" w:hAnsiTheme="majorHAnsi" w:cs="Times New Roman"/>
+          <w:lang w:val="fr-CA"/>
+        </w:rPr>
+      </w:pPr>
+      <w:r>
+        <w:rPr>
+          <w:rFonts w:asciiTheme="majorHAnsi" w:hAnsiTheme="majorHAnsi" w:cs="Times New Roman"/>
+          <w:lang w:val="fr-CA"/>
+        </w:rPr>
+        <w:t xml:space="preserve">Cela a préparé le terrain pour 2000, où la complexité de l'IA ennemie a explosé. Deux des jeux les plus connus pour leur IA impressionnante sont Half-Life et Halo </w:t>
+      </w:r>
+      <w:r>
+        <w:rPr>
+          <w:rFonts w:asciiTheme="majorHAnsi" w:hAnsiTheme="majorHAnsi" w:cs="Times New Roman"/>
+          <w:lang w:val="fr-CA"/>
+        </w:rPr>
+        <w:t>2</w:t>
+      </w:r>
+      <w:r>
+        <w:rPr>
+          <w:rFonts w:asciiTheme="majorHAnsi" w:hAnsiTheme="majorHAnsi" w:cs="Times New Roman"/>
+          <w:lang w:val="fr-CA"/>
+        </w:rPr>
+        <w:t xml:space="preserve">.  Half-Life utilise une approche très simple de l'IA, appelée machine à états finis.  Le comportement d'un PNJ est défini par un état, par exemple patrouiller dans une zone de la carte ou attaquer le joueur, puis des événements qui expliquent pourquoi il passe d'un état à l'autre sont créés.  Un soldat peut par exemple continuer à patrouiller sur la carte, en se déplaçant entre les points de passage, jusqu'à ce qu'il aperçoive le joueur, après quoi il commencera à tirer. On appelle cela aujourd'hui les ennemis </w:t>
       </w:r>
       <w:r>
         <w:rPr>
@@ -2112,95 +3229,7 @@
           <w:lang w:val="fr-CA"/>
         </w:rPr>
         <w:lastRenderedPageBreak/>
-        <w:t xml:space="preserve">revient à se laisser piéger par les autres. C'était la première fois que la difficulté n'était pas liée à la vitesse des balles ou au nombre d'ennemis. </w:t>
-      </w:r>
-    </w:p>
-    <w:p>
-      <w:pPr>
-        <w:spacing w:line="360" w:lineRule="auto"/>
-        <w:rPr>
-          <w:rFonts w:asciiTheme="majorHAnsi" w:hAnsiTheme="majorHAnsi" w:cs="Times New Roman"/>
-          <w:lang w:val="fr-CA"/>
-        </w:rPr>
-      </w:pPr>
-      <w:r>
-        <w:rPr>
-          <w:rFonts w:asciiTheme="majorHAnsi" w:hAnsiTheme="majorHAnsi" w:cs="Times New Roman"/>
-          <w:lang w:val="fr-CA"/>
-        </w:rPr>
-        <w:t>Cela a non seulement donné au jeu un niveau de complexité unique, mais a aussi conféré une personnalité aux fantômes. Blinky est un peu bête, Pinky et Inky sont stratégiques et Clyde est patient. Cela a ajouté un incroyable sentiment d'immersion au jeu vidéo, et c'est</w:t>
-      </w:r>
-      <w:r>
-        <w:rPr>
-          <w:rFonts w:asciiTheme="majorHAnsi" w:hAnsiTheme="majorHAnsi" w:cs="Times New Roman"/>
-          <w:lang w:val="fr-CA"/>
-        </w:rPr>
-        <w:t xml:space="preserve"> l’une des plus importantes</w:t>
-      </w:r>
-      <w:r>
-        <w:rPr>
-          <w:rFonts w:asciiTheme="majorHAnsi" w:hAnsiTheme="majorHAnsi" w:cs="Times New Roman"/>
-          <w:lang w:val="fr-CA"/>
-        </w:rPr>
-        <w:t xml:space="preserve"> raison</w:t>
-      </w:r>
-      <w:r>
-        <w:rPr>
-          <w:rFonts w:asciiTheme="majorHAnsi" w:hAnsiTheme="majorHAnsi" w:cs="Times New Roman"/>
-          <w:lang w:val="fr-CA"/>
-        </w:rPr>
-        <w:t>s</w:t>
-      </w:r>
-      <w:r>
-        <w:rPr>
-          <w:rFonts w:asciiTheme="majorHAnsi" w:hAnsiTheme="majorHAnsi" w:cs="Times New Roman"/>
-          <w:lang w:val="fr-CA"/>
-        </w:rPr>
-        <w:t xml:space="preserve"> pour </w:t>
-      </w:r>
-      <w:r>
-        <w:rPr>
-          <w:rFonts w:asciiTheme="majorHAnsi" w:hAnsiTheme="majorHAnsi" w:cs="Times New Roman"/>
-          <w:lang w:val="fr-CA"/>
-        </w:rPr>
-        <w:t>lesquelles</w:t>
-      </w:r>
-      <w:r>
-        <w:rPr>
-          <w:rFonts w:asciiTheme="majorHAnsi" w:hAnsiTheme="majorHAnsi" w:cs="Times New Roman"/>
-          <w:lang w:val="fr-CA"/>
-        </w:rPr>
-        <w:t xml:space="preserve"> ce média a pu prospérer pendant si longtemps.</w:t>
-      </w:r>
-    </w:p>
-    <w:p>
-      <w:pPr>
-        <w:spacing w:line="360" w:lineRule="auto"/>
-        <w:rPr>
-          <w:rFonts w:asciiTheme="majorHAnsi" w:hAnsiTheme="majorHAnsi" w:cs="Times New Roman"/>
-          <w:lang w:val="fr-CA"/>
-        </w:rPr>
-      </w:pPr>
-      <w:r>
-        <w:rPr>
-          <w:rFonts w:asciiTheme="majorHAnsi" w:hAnsiTheme="majorHAnsi" w:cs="Times New Roman"/>
-          <w:lang w:val="fr-CA"/>
-        </w:rPr>
-        <w:t xml:space="preserve">Cela a préparé le terrain pour 2000, où la complexité de l'IA ennemie a explosé. Deux des jeux les plus connus pour leur IA impressionnante sont Half-Life et Halo </w:t>
-      </w:r>
-      <w:r>
-        <w:rPr>
-          <w:rFonts w:asciiTheme="majorHAnsi" w:hAnsiTheme="majorHAnsi" w:cs="Times New Roman"/>
-          <w:lang w:val="fr-CA"/>
-        </w:rPr>
-        <w:t>2</w:t>
-      </w:r>
-      <w:r>
-        <w:rPr>
-          <w:rFonts w:asciiTheme="majorHAnsi" w:hAnsiTheme="majorHAnsi" w:cs="Times New Roman"/>
-          <w:lang w:val="fr-CA"/>
-        </w:rPr>
-        <w:t>.  Half-Life utilise une approche très simple de l'IA, appelée machine à états finis.  Le comportement d'un PNJ est défini par un état, par exemple patrouiller dans une zone de la carte ou attaquer le joueur, puis des événements qui expliquent pourquoi il passe d'un état à l'autre sont créés.  Un soldat peut par exemple continuer à patrouiller sur la carte, en se déplaçant entre les points de passage, jusqu'à ce qu'il aperçoive le joueur, après quoi il commencera à tirer. On appelle cela aujourd'hui les ennemis ayant une « portée d'aggro ».  Cependant, ils peuvent ensuite battre en retraite si le joueur s'approche trop ou s'ils subissent trop de dégâts, ce qui donne l'impression que l'ennemi est « réel » comme rien d'autre.</w:t>
+        <w:t>ayant une « portée d'aggro ».  Cependant, ils peuvent ensuite battre en retraite si le joueur s'approche trop ou s'ils subissent trop de dégâts, ce qui donne l'impression que l'ennemi est « réel » comme rien d'autre.</w:t>
       </w:r>
       <w:r>
         <w:rPr>
@@ -2228,240 +3257,150 @@
           <w:rFonts w:asciiTheme="majorHAnsi" w:hAnsiTheme="majorHAnsi" w:cs="Times New Roman"/>
           <w:lang w:val="fr-CA"/>
         </w:rPr>
-        <w:t xml:space="preserve">Cette évolution s'est poursuivie avec l'introduction des arbres de comportement dans Halo 2. Dans un arbre de comportement, tous les comportements sont contenus dans une grande structure arborescente. À mesure que vous descendez de la racine vers les comportements situés sur les bords, vous définissez des règles qui dictent quelles branches seront actives en fonction de l'action se déroulant dans le monde pendant que vous jouez.  Le jeu peut alors effectuer des actions individuelles ou les enchaîner pour créer des séquences de comportements intelligents. Cette fonctionnalité est très utile dans des jeux comme Halo, où les situations peuvent se présenter rapidement.  Par exemple, il est possible d'avoir un sous-arbre entier qui détermine les actions à effectuer si le </w:t>
-      </w:r>
-      <w:r>
-        <w:rPr>
-          <w:rFonts w:asciiTheme="majorHAnsi" w:hAnsiTheme="majorHAnsi" w:cs="Times New Roman"/>
-          <w:lang w:val="fr-CA"/>
+        <w:t xml:space="preserve">Cette évolution s'est poursuivie avec l'introduction des arbres de comportement dans Halo 2. Dans un arbre de comportement, tous les comportements sont contenus dans une grande structure arborescente. À mesure que vous descendez de la racine vers les comportements situés sur les bords, vous définissez des règles qui dictent quelles branches seront actives en fonction de l'action se déroulant dans le monde pendant que vous jouez.  Le jeu peut alors effectuer des actions individuelles ou les enchaîner pour créer des séquences de comportements intelligents. Cette fonctionnalité est très utile dans des jeux comme Halo, où les situations peuvent se présenter rapidement.  Par exemple, il est possible d'avoir un sous-arbre entier qui détermine les actions à effectuer si le joueur se trouve dans un véhicule, car les options auxquelles il a accès sont radicalement différentes. Cela ajoute de la profondeur au combat en véhicule et donne l'impression de se trouver dans un véritable scénario de guerre.  </w:t>
+      </w:r>
+      <w:r>
+        <w:rPr>
+          <w:rFonts w:asciiTheme="majorHAnsi" w:hAnsiTheme="majorHAnsi" w:cs="Times New Roman"/>
+          <w:lang w:val="fr-CA"/>
+        </w:rPr>
+        <w:t>Il es</w:t>
+      </w:r>
+      <w:r>
+        <w:rPr>
+          <w:rFonts w:asciiTheme="majorHAnsi" w:hAnsiTheme="majorHAnsi" w:cs="Times New Roman"/>
+          <w:lang w:val="fr-CA"/>
+        </w:rPr>
+        <w:t xml:space="preserve">t possible de réinitialiser très rapidement le jeu si quelque chose change.  C'est la raison pour laquelle les grognards paniquent lorsque vous tuez un ennemi d'élite devant eux, car le fait de tuer le haut gradé à proximité oblige tous les PNJ à réinitialiser leur arbre de comportement, car il a débloqué un nouveau comportement qu'ils doivent adopter. La fluidité du jeu s'en trouve véritablement améliorée et, encore aujourd'hui, la série </w:t>
+      </w:r>
+      <w:r>
+        <w:rPr>
+          <w:rFonts w:asciiTheme="majorHAnsi" w:hAnsiTheme="majorHAnsi" w:cs="Times New Roman"/>
+          <w:u w:val="single"/>
+          <w:lang w:val="fr-CA"/>
+        </w:rPr>
+        <w:t>Halo est louée pour l'utilisation magistrale de l'IA ennemie.</w:t>
+      </w:r>
+      <w:r>
+        <w:rPr>
+          <w:rFonts w:asciiTheme="majorHAnsi" w:hAnsiTheme="majorHAnsi" w:cs="Times New Roman"/>
+          <w:lang w:val="fr-CA"/>
+        </w:rPr>
+        <w:t xml:space="preserve"> </w:t>
+      </w:r>
+      <w:r>
+        <w:rPr>
+          <w:rFonts w:asciiTheme="majorHAnsi" w:hAnsiTheme="majorHAnsi" w:cs="Times New Roman"/>
+          <w:lang w:val="fr-CA"/>
+        </w:rPr>
+        <w:t>Pour simplifier</w:t>
+      </w:r>
+      <w:r>
+        <w:rPr>
+          <w:rFonts w:asciiTheme="majorHAnsi" w:hAnsiTheme="majorHAnsi" w:cs="Times New Roman"/>
+          <w:lang w:val="fr-CA"/>
+        </w:rPr>
+        <w:t xml:space="preserve"> : </w:t>
+      </w:r>
+      <w:r>
+        <w:rPr>
+          <w:rFonts w:asciiTheme="majorHAnsi" w:hAnsiTheme="majorHAnsi" w:cs="Times New Roman"/>
+          <w:lang w:val="fr-CA"/>
+        </w:rPr>
+        <w:t xml:space="preserve">dans Halo 1, </w:t>
+      </w:r>
+      <w:r>
+        <w:rPr>
+          <w:rFonts w:asciiTheme="majorHAnsi" w:hAnsiTheme="majorHAnsi" w:cs="Times New Roman"/>
+          <w:lang w:val="fr-CA"/>
+        </w:rPr>
+        <w:t>les ennemis utilisent leur IA pour simuler des</w:t>
+      </w:r>
+      <w:r>
+        <w:rPr>
+          <w:rFonts w:asciiTheme="majorHAnsi" w:hAnsiTheme="majorHAnsi" w:cs="Times New Roman"/>
+          <w:lang w:val="fr-CA"/>
+        </w:rPr>
+        <w:t xml:space="preserve"> « sens</w:t>
+      </w:r>
+      <w:r>
+        <w:rPr>
+          <w:rFonts w:asciiTheme="majorHAnsi" w:hAnsiTheme="majorHAnsi" w:cs="Times New Roman"/>
+          <w:lang w:val="fr-CA"/>
+        </w:rPr>
+        <w:t> » pour percevoir</w:t>
+      </w:r>
+      <w:r>
+        <w:rPr>
+          <w:rFonts w:asciiTheme="majorHAnsi" w:hAnsiTheme="majorHAnsi" w:cs="Times New Roman"/>
+          <w:lang w:val="fr-CA"/>
+        </w:rPr>
+        <w:t xml:space="preserve"> l’information autour de lui, et réagit de manière appropriée : ne rien faire, aller à l’offensive, aller à la défensive, </w:t>
+      </w:r>
+      <w:r>
+        <w:rPr>
+          <w:rFonts w:asciiTheme="majorHAnsi" w:hAnsiTheme="majorHAnsi" w:cs="Times New Roman"/>
+          <w:lang w:val="fr-CA"/>
+        </w:rPr>
+        <w:t xml:space="preserve">ou s’enfuir. C’est vraiment comme du « if/then » de la programmation qu’on connait tous. Dans Halo 2 : l’IA permet l’entraide et les formations de groupes entre les ennemis. </w:t>
+      </w:r>
+      <w:r>
+        <w:rPr>
+          <w:rFonts w:asciiTheme="majorHAnsi" w:hAnsiTheme="majorHAnsi" w:cs="Times New Roman"/>
+          <w:lang w:val="fr-CA"/>
+        </w:rPr>
+        <w:t xml:space="preserve">L’IA permet un ennemi d’envoyer des requêtes </w:t>
+      </w:r>
+      <w:r>
+        <w:rPr>
+          <w:rFonts w:asciiTheme="majorHAnsi" w:hAnsiTheme="majorHAnsi" w:cs="Times New Roman"/>
+          <w:lang w:val="fr-CA"/>
+        </w:rPr>
+        <w:t>a</w:t>
+      </w:r>
+      <w:r>
+        <w:rPr>
+          <w:rFonts w:asciiTheme="majorHAnsi" w:hAnsiTheme="majorHAnsi" w:cs="Times New Roman"/>
+          <w:lang w:val="fr-CA"/>
+        </w:rPr>
+        <w:t xml:space="preserve"> d’autre</w:t>
+      </w:r>
+      <w:r>
+        <w:rPr>
+          <w:rFonts w:asciiTheme="majorHAnsi" w:hAnsiTheme="majorHAnsi" w:cs="Times New Roman"/>
+          <w:lang w:val="fr-CA"/>
+        </w:rPr>
+        <w:t xml:space="preserve"> ennemis</w:t>
+      </w:r>
+      <w:r>
+        <w:rPr>
+          <w:rFonts w:asciiTheme="majorHAnsi" w:hAnsiTheme="majorHAnsi" w:cs="Times New Roman"/>
+          <w:lang w:val="fr-CA"/>
+        </w:rPr>
+        <w:t xml:space="preserve">, et d’effectuer un évènement de groupe. </w:t>
+      </w:r>
+    </w:p>
+    <w:p>
+      <w:pPr>
+        <w:spacing w:line="360" w:lineRule="auto"/>
+        <w:rPr>
+          <w:rFonts w:asciiTheme="majorHAnsi" w:hAnsiTheme="majorHAnsi" w:cs="Times New Roman"/>
+          <w:lang w:val="fr-CA"/>
+        </w:rPr>
+      </w:pPr>
+      <w:r>
+        <w:rPr>
+          <w:noProof/>
         </w:rPr>
         <w:lastRenderedPageBreak/>
-        <w:t xml:space="preserve">joueur se trouve dans un véhicule, car les options auxquelles il a accès sont radicalement différentes. Cela ajoute de la profondeur au combat en véhicule et donne l'impression de se trouver dans un véritable scénario de guerre.  </w:t>
-      </w:r>
-      <w:r>
-        <w:rPr>
-          <w:rFonts w:asciiTheme="majorHAnsi" w:hAnsiTheme="majorHAnsi" w:cs="Times New Roman"/>
-          <w:lang w:val="fr-CA"/>
-        </w:rPr>
-        <w:t>Il es</w:t>
-      </w:r>
-      <w:r>
-        <w:rPr>
-          <w:rFonts w:asciiTheme="majorHAnsi" w:hAnsiTheme="majorHAnsi" w:cs="Times New Roman"/>
-          <w:lang w:val="fr-CA"/>
-        </w:rPr>
-        <w:t xml:space="preserve">t possible de réinitialiser très rapidement le jeu si quelque chose change.  C'est la raison pour laquelle les grognards paniquent lorsque vous tuez un ennemi d'élite devant eux, car le fait de tuer le haut gradé à proximité oblige tous les PNJ à réinitialiser leur arbre de comportement, car il a débloqué un nouveau comportement qu'ils doivent adopter. La fluidité du jeu s'en trouve véritablement améliorée et, encore aujourd'hui, la série </w:t>
-      </w:r>
-      <w:r>
-        <w:rPr>
-          <w:rFonts w:asciiTheme="majorHAnsi" w:hAnsiTheme="majorHAnsi" w:cs="Times New Roman"/>
-          <w:u w:val="single"/>
-          <w:lang w:val="fr-CA"/>
-        </w:rPr>
-        <w:t>Halo est louée pour l'utilisation magistrale de l'IA ennemie.</w:t>
-      </w:r>
-      <w:r>
-        <w:rPr>
-          <w:rFonts w:asciiTheme="majorHAnsi" w:hAnsiTheme="majorHAnsi" w:cs="Times New Roman"/>
-          <w:lang w:val="fr-CA"/>
-        </w:rPr>
-        <w:t xml:space="preserve"> </w:t>
-      </w:r>
-      <w:r>
-        <w:rPr>
-          <w:rFonts w:asciiTheme="majorHAnsi" w:hAnsiTheme="majorHAnsi" w:cs="Times New Roman"/>
-          <w:lang w:val="fr-CA"/>
-        </w:rPr>
-        <w:t>Pour simplifier</w:t>
-      </w:r>
-      <w:r>
-        <w:rPr>
-          <w:rFonts w:asciiTheme="majorHAnsi" w:hAnsiTheme="majorHAnsi" w:cs="Times New Roman"/>
-          <w:lang w:val="fr-CA"/>
-        </w:rPr>
-        <w:t xml:space="preserve"> : </w:t>
-      </w:r>
-      <w:r>
-        <w:rPr>
-          <w:rFonts w:asciiTheme="majorHAnsi" w:hAnsiTheme="majorHAnsi" w:cs="Times New Roman"/>
-          <w:lang w:val="fr-CA"/>
-        </w:rPr>
-        <w:t xml:space="preserve">dans Halo 1, </w:t>
-      </w:r>
-      <w:r>
-        <w:rPr>
-          <w:rFonts w:asciiTheme="majorHAnsi" w:hAnsiTheme="majorHAnsi" w:cs="Times New Roman"/>
-          <w:lang w:val="fr-CA"/>
-        </w:rPr>
-        <w:t>les ennemis utilisent leur IA pour simuler des</w:t>
-      </w:r>
-      <w:r>
-        <w:rPr>
-          <w:rFonts w:asciiTheme="majorHAnsi" w:hAnsiTheme="majorHAnsi" w:cs="Times New Roman"/>
-          <w:lang w:val="fr-CA"/>
-        </w:rPr>
-        <w:t xml:space="preserve"> « sens</w:t>
-      </w:r>
-      <w:r>
-        <w:rPr>
-          <w:rFonts w:asciiTheme="majorHAnsi" w:hAnsiTheme="majorHAnsi" w:cs="Times New Roman"/>
-          <w:lang w:val="fr-CA"/>
-        </w:rPr>
-        <w:t> » pour percevoir</w:t>
-      </w:r>
-      <w:r>
-        <w:rPr>
-          <w:rFonts w:asciiTheme="majorHAnsi" w:hAnsiTheme="majorHAnsi" w:cs="Times New Roman"/>
-          <w:lang w:val="fr-CA"/>
-        </w:rPr>
-        <w:t xml:space="preserve"> l’information autour de lui, et réagit de manière appropriée : ne rien faire, aller à l’offensive, aller à la défensive, </w:t>
-      </w:r>
-      <w:r>
-        <w:rPr>
-          <w:rFonts w:asciiTheme="majorHAnsi" w:hAnsiTheme="majorHAnsi" w:cs="Times New Roman"/>
-          <w:lang w:val="fr-CA"/>
-        </w:rPr>
-        <w:t xml:space="preserve">ou s’enfuir. C’est vraiment comme du « if/then » de la programmation qu’on connait tous. Dans Halo 2 : l’IA permet l’entraide et les formations de groupes entre les ennemis. </w:t>
-      </w:r>
-      <w:r>
-        <w:rPr>
-          <w:rFonts w:asciiTheme="majorHAnsi" w:hAnsiTheme="majorHAnsi" w:cs="Times New Roman"/>
-          <w:lang w:val="fr-CA"/>
-        </w:rPr>
-        <w:t xml:space="preserve">L’IA permet un ennemi d’envoyer des requêtes </w:t>
-      </w:r>
-      <w:r>
-        <w:rPr>
-          <w:rFonts w:asciiTheme="majorHAnsi" w:hAnsiTheme="majorHAnsi" w:cs="Times New Roman"/>
-          <w:lang w:val="fr-CA"/>
-        </w:rPr>
-        <w:t>a</w:t>
-      </w:r>
-      <w:r>
-        <w:rPr>
-          <w:rFonts w:asciiTheme="majorHAnsi" w:hAnsiTheme="majorHAnsi" w:cs="Times New Roman"/>
-          <w:lang w:val="fr-CA"/>
-        </w:rPr>
-        <w:t xml:space="preserve"> d’autre</w:t>
-      </w:r>
-      <w:r>
-        <w:rPr>
-          <w:rFonts w:asciiTheme="majorHAnsi" w:hAnsiTheme="majorHAnsi" w:cs="Times New Roman"/>
-          <w:lang w:val="fr-CA"/>
-        </w:rPr>
-        <w:t xml:space="preserve"> ennemis</w:t>
-      </w:r>
-      <w:r>
-        <w:rPr>
-          <w:rFonts w:asciiTheme="majorHAnsi" w:hAnsiTheme="majorHAnsi" w:cs="Times New Roman"/>
-          <w:lang w:val="fr-CA"/>
-        </w:rPr>
-        <w:t xml:space="preserve">, et d’effectuer un évènement de groupe. </w:t>
-      </w:r>
-    </w:p>
-    <w:p>
-      <w:pPr>
-        <w:spacing w:line="360" w:lineRule="auto"/>
-        <w:rPr>
-          <w:rFonts w:asciiTheme="majorHAnsi" w:hAnsiTheme="majorHAnsi" w:cs="Times New Roman"/>
-          <w:lang w:val="fr-CA"/>
-        </w:rPr>
-      </w:pPr>
-      <w:r>
-        <w:rPr>
-          <w:rFonts w:asciiTheme="majorHAnsi" w:hAnsiTheme="majorHAnsi" w:cs="Times New Roman"/>
-          <w:lang w:val="fr-CA"/>
-        </w:rPr>
-        <w:t>Voici quelques schémas qui expliquent le fonctionnement de l'IA des ennemis de Pac-Man, Halo et Half-Life</w:t>
-      </w:r>
-    </w:p>
-    <w:p>
-      <w:pPr>
-        <w:spacing w:line="360" w:lineRule="auto"/>
-        <w:rPr>
-          <w:rFonts w:asciiTheme="majorHAnsi" w:hAnsiTheme="majorHAnsi" w:cs="Times New Roman"/>
-          <w:lang w:val="fr-CA"/>
-        </w:rPr>
-      </w:pPr>
-      <w:r>
-        <w:rPr>
-          <w:noProof/>
-        </w:rPr>
         <w:drawing>
-          <wp:anchor distT="0" distB="0" distL="114300" distR="114300" simplePos="0" relativeHeight="251664384" behindDoc="0" locked="0" layoutInCell="1" allowOverlap="1" wp14:anchorId="43A230AF" wp14:editId="7507A065">
+          <wp:anchor distT="0" distB="0" distL="114300" distR="114300" simplePos="0" relativeHeight="251663360" behindDoc="0" locked="0" layoutInCell="1" allowOverlap="1" wp14:anchorId="346700ED" wp14:editId="404F5DD1">
             <wp:simplePos x="0" y="0"/>
             <wp:positionH relativeFrom="column">
-              <wp:posOffset>-88265</wp:posOffset>
+              <wp:posOffset>-424078</wp:posOffset>
             </wp:positionH>
             <wp:positionV relativeFrom="paragraph">
-              <wp:posOffset>3341370</wp:posOffset>
-            </wp:positionV>
-            <wp:extent cx="4366895" cy="2510790"/>
-            <wp:effectExtent l="0" t="0" r="0" b="3810"/>
-            <wp:wrapSquare wrapText="bothSides"/>
-            <wp:docPr id="1299385257" name="Image 4" descr="The Art of “Feigning” Intelligence – AI and Video Game NPCs"/>
-            <wp:cNvGraphicFramePr>
-              <a:graphicFrameLocks xmlns:a="http://schemas.openxmlformats.org/drawingml/2006/main" noChangeAspect="1"/>
-            </wp:cNvGraphicFramePr>
-            <a:graphic xmlns:a="http://schemas.openxmlformats.org/drawingml/2006/main">
-              <a:graphicData uri="http://schemas.openxmlformats.org/drawingml/2006/picture">
-                <pic:pic xmlns:pic="http://schemas.openxmlformats.org/drawingml/2006/picture">
-                  <pic:nvPicPr>
-                    <pic:cNvPr id="0" name="Picture 3" descr="The Art of “Feigning” Intelligence – AI and Video Game NPCs"/>
-                    <pic:cNvPicPr>
-                      <a:picLocks noChangeAspect="1" noChangeArrowheads="1"/>
-                    </pic:cNvPicPr>
-                  </pic:nvPicPr>
-                  <pic:blipFill>
-                    <a:blip r:embed="rId9">
-                      <a:extLst>
-                        <a:ext uri="{28A0092B-C50C-407E-A947-70E740481C1C}">
-                          <a14:useLocalDpi xmlns:a14="http://schemas.microsoft.com/office/drawing/2010/main" val="0"/>
-                        </a:ext>
-                      </a:extLst>
-                    </a:blip>
-                    <a:srcRect/>
-                    <a:stretch>
-                      <a:fillRect/>
-                    </a:stretch>
-                  </pic:blipFill>
-                  <pic:spPr bwMode="auto">
-                    <a:xfrm>
-                      <a:off x="0" y="0"/>
-                      <a:ext cx="4366895" cy="2510790"/>
-                    </a:xfrm>
-                    <a:prstGeom prst="rect">
-                      <a:avLst/>
-                    </a:prstGeom>
-                    <a:noFill/>
-                    <a:ln>
-                      <a:noFill/>
-                    </a:ln>
-                  </pic:spPr>
-                </pic:pic>
-              </a:graphicData>
-            </a:graphic>
-            <wp14:sizeRelH relativeFrom="margin">
-              <wp14:pctWidth>0</wp14:pctWidth>
-            </wp14:sizeRelH>
-            <wp14:sizeRelV relativeFrom="margin">
-              <wp14:pctHeight>0</wp14:pctHeight>
-            </wp14:sizeRelV>
-          </wp:anchor>
-        </w:drawing>
-      </w:r>
-      <w:r>
-        <w:rPr>
-          <w:noProof/>
-        </w:rPr>
-        <w:drawing>
-          <wp:anchor distT="0" distB="0" distL="114300" distR="114300" simplePos="0" relativeHeight="251663360" behindDoc="0" locked="0" layoutInCell="1" allowOverlap="1" wp14:anchorId="346700ED" wp14:editId="37D4FC66">
-            <wp:simplePos x="0" y="0"/>
-            <wp:positionH relativeFrom="column">
-              <wp:posOffset>-299720</wp:posOffset>
-            </wp:positionH>
-            <wp:positionV relativeFrom="paragraph">
-              <wp:posOffset>17780</wp:posOffset>
+              <wp:posOffset>553187</wp:posOffset>
             </wp:positionV>
             <wp:extent cx="4288155" cy="3208655"/>
             <wp:effectExtent l="0" t="0" r="0" b="0"/>
@@ -2522,7 +3461,90 @@
           <w:rFonts w:asciiTheme="majorHAnsi" w:hAnsiTheme="majorHAnsi" w:cs="Times New Roman"/>
           <w:lang w:val="fr-CA"/>
         </w:rPr>
-        <w:t>s</w:t>
+        <w:t>Voici quelques schémas qui expliquent le fonctionnement de l'IA des ennemis de Pac-Man, Halo et Half-Life</w:t>
+      </w:r>
+      <w:r>
+        <w:rPr>
+          <w:rFonts w:asciiTheme="majorHAnsi" w:hAnsiTheme="majorHAnsi" w:cs="Times New Roman"/>
+          <w:lang w:val="fr-CA"/>
+        </w:rPr>
+        <w:t> :</w:t>
+      </w:r>
+    </w:p>
+    <w:p>
+      <w:pPr>
+        <w:spacing w:line="360" w:lineRule="auto"/>
+        <w:rPr>
+          <w:rFonts w:asciiTheme="majorHAnsi" w:hAnsiTheme="majorHAnsi" w:cs="Times New Roman"/>
+          <w:lang w:val="fr-CA"/>
+        </w:rPr>
+      </w:pPr>
+      <w:r>
+        <w:rPr>
+          <w:noProof/>
+        </w:rPr>
+        <w:drawing>
+          <wp:anchor distT="0" distB="0" distL="114300" distR="114300" simplePos="0" relativeHeight="251664384" behindDoc="0" locked="0" layoutInCell="1" allowOverlap="1" wp14:anchorId="43A230AF" wp14:editId="6DB8DF97">
+            <wp:simplePos x="0" y="0"/>
+            <wp:positionH relativeFrom="column">
+              <wp:posOffset>4035653</wp:posOffset>
+            </wp:positionH>
+            <wp:positionV relativeFrom="paragraph">
+              <wp:posOffset>2285772</wp:posOffset>
+            </wp:positionV>
+            <wp:extent cx="2700020" cy="1551940"/>
+            <wp:effectExtent l="0" t="0" r="5080" b="0"/>
+            <wp:wrapSquare wrapText="bothSides"/>
+            <wp:docPr id="1299385257" name="Image 4" descr="The Art of “Feigning” Intelligence – AI and Video Game NPCs"/>
+            <wp:cNvGraphicFramePr>
+              <a:graphicFrameLocks xmlns:a="http://schemas.openxmlformats.org/drawingml/2006/main" noChangeAspect="1"/>
+            </wp:cNvGraphicFramePr>
+            <a:graphic xmlns:a="http://schemas.openxmlformats.org/drawingml/2006/main">
+              <a:graphicData uri="http://schemas.openxmlformats.org/drawingml/2006/picture">
+                <pic:pic xmlns:pic="http://schemas.openxmlformats.org/drawingml/2006/picture">
+                  <pic:nvPicPr>
+                    <pic:cNvPr id="0" name="Picture 3" descr="The Art of “Feigning” Intelligence – AI and Video Game NPCs"/>
+                    <pic:cNvPicPr>
+                      <a:picLocks noChangeAspect="1" noChangeArrowheads="1"/>
+                    </pic:cNvPicPr>
+                  </pic:nvPicPr>
+                  <pic:blipFill>
+                    <a:blip r:embed="rId11">
+                      <a:extLst>
+                        <a:ext uri="{28A0092B-C50C-407E-A947-70E740481C1C}">
+                          <a14:useLocalDpi xmlns:a14="http://schemas.microsoft.com/office/drawing/2010/main" val="0"/>
+                        </a:ext>
+                      </a:extLst>
+                    </a:blip>
+                    <a:srcRect/>
+                    <a:stretch>
+                      <a:fillRect/>
+                    </a:stretch>
+                  </pic:blipFill>
+                  <pic:spPr bwMode="auto">
+                    <a:xfrm>
+                      <a:off x="0" y="0"/>
+                      <a:ext cx="2700020" cy="1551940"/>
+                    </a:xfrm>
+                    <a:prstGeom prst="rect">
+                      <a:avLst/>
+                    </a:prstGeom>
+                    <a:noFill/>
+                    <a:ln>
+                      <a:noFill/>
+                    </a:ln>
+                  </pic:spPr>
+                </pic:pic>
+              </a:graphicData>
+            </a:graphic>
+            <wp14:sizeRelH relativeFrom="margin">
+              <wp14:pctWidth>0</wp14:pctWidth>
+            </wp14:sizeRelH>
+            <wp14:sizeRelV relativeFrom="margin">
+              <wp14:pctHeight>0</wp14:pctHeight>
+            </wp14:sizeRelV>
+          </wp:anchor>
+        </w:drawing>
       </w:r>
     </w:p>
     <w:sectPr>

</xml_diff>